<commit_message>
endpoint for single product by id
</commit_message>
<xml_diff>
--- a/docx.docx
+++ b/docx.docx
@@ -12,6 +12,7 @@
       </w:pPr>
       <w:r>
         <w:rPr>
+          <w:noProof/>
           <w:lang w:val="en-US"/>
         </w:rPr>
         <w:drawing>
@@ -57,7 +58,1060 @@
         <w:ind w:firstLine="709"/>
         <w:jc w:val="both"/>
         <w:rPr>
-          <w:lang w:val="en-US"/>
+          <w:lang w:val="uk-UA"/>
+        </w:rPr>
+      </w:pPr>
+    </w:p>
+    <w:p>
+      <w:pPr>
+        <w:spacing w:after="0" w:line="360" w:lineRule="auto"/>
+        <w:ind w:firstLine="709"/>
+        <w:jc w:val="both"/>
+        <w:rPr>
+          <w:lang w:val="uk-UA"/>
+        </w:rPr>
+      </w:pPr>
+      <w:r>
+        <w:rPr>
+          <w:lang w:val="uk-UA"/>
+        </w:rPr>
+        <w:t xml:space="preserve">1. </w:t>
+      </w:r>
+      <w:r>
+        <w:rPr>
+          <w:lang w:val="en-US"/>
+        </w:rPr>
+        <w:t>POST</w:t>
+      </w:r>
+      <w:r>
+        <w:rPr>
+          <w:lang w:val="uk-UA"/>
+        </w:rPr>
+        <w:t xml:space="preserve"> </w:t>
+      </w:r>
+      <w:hyperlink r:id="rId5" w:history="1">
+        <w:r>
+          <w:rPr>
+            <w:rStyle w:val="a3"/>
+            <w:lang w:val="uk-UA"/>
+          </w:rPr>
+          <w:t>http://localhost:5000/api/</w:t>
+        </w:r>
+        <w:r>
+          <w:rPr>
+            <w:rStyle w:val="a3"/>
+            <w:lang w:val="en-US"/>
+          </w:rPr>
+          <w:t>registration</w:t>
+        </w:r>
+      </w:hyperlink>
+      <w:r>
+        <w:rPr>
+          <w:lang w:val="uk-UA"/>
+        </w:rPr>
+        <w:t xml:space="preserve"> – реєстрація</w:t>
+      </w:r>
+    </w:p>
+    <w:p>
+      <w:pPr>
+        <w:spacing w:after="0" w:line="360" w:lineRule="auto"/>
+        <w:ind w:firstLine="709"/>
+        <w:jc w:val="both"/>
+        <w:rPr>
+          <w:noProof/>
+          <w:lang w:val="uk-UA"/>
+          <w14:ligatures w14:val="standardContextual"/>
+        </w:rPr>
+      </w:pPr>
+      <w:r>
+        <w:rPr>
+          <w:lang w:val="uk-UA"/>
+        </w:rPr>
+        <w:t xml:space="preserve">Тіло запиту приймає поля </w:t>
+      </w:r>
+      <w:proofErr w:type="spellStart"/>
+      <w:r>
+        <w:rPr>
+          <w:lang w:val="uk-UA"/>
+        </w:rPr>
+        <w:t>email</w:t>
+      </w:r>
+      <w:proofErr w:type="spellEnd"/>
+      <w:r>
+        <w:rPr>
+          <w:lang w:val="uk-UA"/>
+        </w:rPr>
+        <w:t xml:space="preserve">, </w:t>
+      </w:r>
+      <w:proofErr w:type="spellStart"/>
+      <w:r>
+        <w:rPr>
+          <w:lang w:val="uk-UA"/>
+        </w:rPr>
+        <w:t>password</w:t>
+      </w:r>
+      <w:proofErr w:type="spellEnd"/>
+      <w:r>
+        <w:rPr>
+          <w:lang w:val="uk-UA"/>
+        </w:rPr>
+        <w:t xml:space="preserve">, </w:t>
+      </w:r>
+      <w:proofErr w:type="spellStart"/>
+      <w:r>
+        <w:rPr>
+          <w:lang w:val="uk-UA"/>
+        </w:rPr>
+        <w:t>nickName</w:t>
+      </w:r>
+      <w:proofErr w:type="spellEnd"/>
+      <w:r>
+        <w:rPr>
+          <w:lang w:val="uk-UA"/>
+        </w:rPr>
+        <w:t>:</w:t>
+      </w:r>
+      <w:r>
+        <w:rPr>
+          <w:noProof/>
+          <w:lang w:val="uk-UA"/>
+          <w14:ligatures w14:val="standardContextual"/>
+        </w:rPr>
+        <w:t xml:space="preserve"> </w:t>
+      </w:r>
+      <w:r>
+        <w:rPr>
+          <w:noProof/>
+          <w:lang w:val="uk-UA"/>
+        </w:rPr>
+        <w:drawing>
+          <wp:inline distT="0" distB="0" distL="0" distR="0" wp14:anchorId="4E0F3BED" wp14:editId="397AD76D">
+            <wp:extent cx="2845558" cy="933463"/>
+            <wp:effectExtent l="0" t="0" r="0" b="0"/>
+            <wp:docPr id="1897503916" name="Рисунок 1"/>
+            <wp:cNvGraphicFramePr>
+              <a:graphicFrameLocks xmlns:a="http://schemas.openxmlformats.org/drawingml/2006/main" noChangeAspect="1"/>
+            </wp:cNvGraphicFramePr>
+            <a:graphic xmlns:a="http://schemas.openxmlformats.org/drawingml/2006/main">
+              <a:graphicData uri="http://schemas.openxmlformats.org/drawingml/2006/picture">
+                <pic:pic xmlns:pic="http://schemas.openxmlformats.org/drawingml/2006/picture">
+                  <pic:nvPicPr>
+                    <pic:cNvPr id="1897503916" name=""/>
+                    <pic:cNvPicPr/>
+                  </pic:nvPicPr>
+                  <pic:blipFill>
+                    <a:blip r:embed="rId6"/>
+                    <a:stretch>
+                      <a:fillRect/>
+                    </a:stretch>
+                  </pic:blipFill>
+                  <pic:spPr>
+                    <a:xfrm>
+                      <a:off x="0" y="0"/>
+                      <a:ext cx="2876383" cy="943575"/>
+                    </a:xfrm>
+                    <a:prstGeom prst="rect">
+                      <a:avLst/>
+                    </a:prstGeom>
+                  </pic:spPr>
+                </pic:pic>
+              </a:graphicData>
+            </a:graphic>
+          </wp:inline>
+        </w:drawing>
+      </w:r>
+    </w:p>
+    <w:p>
+      <w:pPr>
+        <w:spacing w:after="0" w:line="360" w:lineRule="auto"/>
+        <w:ind w:firstLine="709"/>
+        <w:jc w:val="both"/>
+        <w:rPr>
+          <w:noProof/>
+          <w:lang w:val="uk-UA"/>
+          <w14:ligatures w14:val="standardContextual"/>
+        </w:rPr>
+      </w:pPr>
+      <w:r>
+        <w:rPr>
+          <w:noProof/>
+          <w:lang w:val="uk-UA"/>
+          <w14:ligatures w14:val="standardContextual"/>
+        </w:rPr>
+        <w:t xml:space="preserve">поле </w:t>
+      </w:r>
+      <w:proofErr w:type="spellStart"/>
+      <w:r>
+        <w:rPr>
+          <w:lang w:val="uk-UA"/>
+        </w:rPr>
+        <w:t>nickName</w:t>
+      </w:r>
+      <w:proofErr w:type="spellEnd"/>
+      <w:r>
+        <w:rPr>
+          <w:noProof/>
+          <w:lang w:val="uk-UA"/>
+          <w14:ligatures w14:val="standardContextual"/>
+        </w:rPr>
+        <w:t xml:space="preserve"> не є обов’язковим, емейл має бути справжнім, а пароль містити від 3 до 32 символів.</w:t>
+      </w:r>
+    </w:p>
+    <w:p>
+      <w:pPr>
+        <w:spacing w:after="0" w:line="360" w:lineRule="auto"/>
+        <w:ind w:firstLine="709"/>
+        <w:jc w:val="both"/>
+        <w:rPr>
+          <w:noProof/>
+          <w:lang w:val="uk-UA"/>
+          <w14:ligatures w14:val="standardContextual"/>
+        </w:rPr>
+      </w:pPr>
+      <w:r>
+        <w:rPr>
+          <w:noProof/>
+          <w:lang w:val="uk-UA"/>
+          <w14:ligatures w14:val="standardContextual"/>
+        </w:rPr>
+        <w:t>Відповідь сервера: аксес і рефреш токени(рефреш токен автоматично записуєтсья в кукі), та часткова модель створеного юзера. На сервері створюєтсья персональний таймер для цього користувача.</w:t>
+      </w:r>
+    </w:p>
+    <w:p>
+      <w:pPr>
+        <w:spacing w:after="0" w:line="360" w:lineRule="auto"/>
+        <w:ind w:firstLine="709"/>
+        <w:jc w:val="both"/>
+        <w:rPr>
+          <w:noProof/>
+          <w:lang w:val="uk-UA"/>
+          <w14:ligatures w14:val="standardContextual"/>
+        </w:rPr>
+      </w:pPr>
+      <w:r>
+        <w:rPr>
+          <w:noProof/>
+          <w:lang w:val="uk-UA"/>
+          <w14:ligatures w14:val="standardContextual"/>
+        </w:rPr>
+        <w:drawing>
+          <wp:inline distT="0" distB="0" distL="0" distR="0" wp14:anchorId="38A752C1" wp14:editId="061E8E02">
+            <wp:extent cx="5097417" cy="2247900"/>
+            <wp:effectExtent l="0" t="0" r="8255" b="0"/>
+            <wp:docPr id="1809693083" name="Рисунок 1"/>
+            <wp:cNvGraphicFramePr>
+              <a:graphicFrameLocks xmlns:a="http://schemas.openxmlformats.org/drawingml/2006/main" noChangeAspect="1"/>
+            </wp:cNvGraphicFramePr>
+            <a:graphic xmlns:a="http://schemas.openxmlformats.org/drawingml/2006/main">
+              <a:graphicData uri="http://schemas.openxmlformats.org/drawingml/2006/picture">
+                <pic:pic xmlns:pic="http://schemas.openxmlformats.org/drawingml/2006/picture">
+                  <pic:nvPicPr>
+                    <pic:cNvPr id="1809693083" name=""/>
+                    <pic:cNvPicPr/>
+                  </pic:nvPicPr>
+                  <pic:blipFill>
+                    <a:blip r:embed="rId7"/>
+                    <a:stretch>
+                      <a:fillRect/>
+                    </a:stretch>
+                  </pic:blipFill>
+                  <pic:spPr>
+                    <a:xfrm>
+                      <a:off x="0" y="0"/>
+                      <a:ext cx="5118031" cy="2256991"/>
+                    </a:xfrm>
+                    <a:prstGeom prst="rect">
+                      <a:avLst/>
+                    </a:prstGeom>
+                  </pic:spPr>
+                </pic:pic>
+              </a:graphicData>
+            </a:graphic>
+          </wp:inline>
+        </w:drawing>
+      </w:r>
+    </w:p>
+    <w:p>
+      <w:pPr>
+        <w:spacing w:after="0" w:line="360" w:lineRule="auto"/>
+        <w:ind w:firstLine="709"/>
+        <w:jc w:val="both"/>
+        <w:rPr>
+          <w:lang w:val="uk-UA"/>
+        </w:rPr>
+      </w:pPr>
+      <w:r>
+        <w:rPr>
+          <w:lang w:val="uk-UA"/>
+        </w:rPr>
+        <w:t xml:space="preserve">2. </w:t>
+      </w:r>
+      <w:r>
+        <w:rPr>
+          <w:lang w:val="en-US"/>
+        </w:rPr>
+        <w:t>POST</w:t>
+      </w:r>
+      <w:r>
+        <w:t xml:space="preserve"> </w:t>
+      </w:r>
+      <w:hyperlink r:id="rId8" w:history="1">
+        <w:r>
+          <w:rPr>
+            <w:rStyle w:val="a3"/>
+            <w:lang w:val="en-US"/>
+          </w:rPr>
+          <w:t>http</w:t>
+        </w:r>
+        <w:r>
+          <w:rPr>
+            <w:rStyle w:val="a3"/>
+          </w:rPr>
+          <w:t>://</w:t>
+        </w:r>
+        <w:r>
+          <w:rPr>
+            <w:rStyle w:val="a3"/>
+            <w:lang w:val="en-US"/>
+          </w:rPr>
+          <w:t>localhost</w:t>
+        </w:r>
+        <w:r>
+          <w:rPr>
+            <w:rStyle w:val="a3"/>
+          </w:rPr>
+          <w:t>:5000/</w:t>
+        </w:r>
+        <w:proofErr w:type="spellStart"/>
+        <w:r>
+          <w:rPr>
+            <w:rStyle w:val="a3"/>
+            <w:lang w:val="en-US"/>
+          </w:rPr>
+          <w:t>api</w:t>
+        </w:r>
+        <w:proofErr w:type="spellEnd"/>
+        <w:r>
+          <w:rPr>
+            <w:rStyle w:val="a3"/>
+          </w:rPr>
+          <w:t>/</w:t>
+        </w:r>
+        <w:r>
+          <w:rPr>
+            <w:rStyle w:val="a3"/>
+            <w:lang w:val="en-US"/>
+          </w:rPr>
+          <w:t>login</w:t>
+        </w:r>
+      </w:hyperlink>
+      <w:r>
+        <w:t xml:space="preserve"> </w:t>
+      </w:r>
+      <w:r>
+        <w:t xml:space="preserve">– </w:t>
+      </w:r>
+      <w:r>
+        <w:rPr>
+          <w:lang w:val="uk-UA"/>
+        </w:rPr>
+        <w:t>авторизація.</w:t>
+      </w:r>
+    </w:p>
+    <w:p>
+      <w:pPr>
+        <w:spacing w:after="0" w:line="360" w:lineRule="auto"/>
+        <w:ind w:firstLine="709"/>
+        <w:jc w:val="both"/>
+        <w:rPr>
+          <w:noProof/>
+          <w:lang w:val="uk-UA"/>
+          <w14:ligatures w14:val="standardContextual"/>
+        </w:rPr>
+      </w:pPr>
+      <w:r>
+        <w:rPr>
+          <w:lang w:val="uk-UA"/>
+        </w:rPr>
+        <w:lastRenderedPageBreak/>
+        <w:t xml:space="preserve">Тіло запиту включає поля </w:t>
+      </w:r>
+      <w:proofErr w:type="spellStart"/>
+      <w:r>
+        <w:rPr>
+          <w:lang w:val="uk-UA"/>
+        </w:rPr>
+        <w:t>email</w:t>
+      </w:r>
+      <w:proofErr w:type="spellEnd"/>
+      <w:r>
+        <w:rPr>
+          <w:lang w:val="uk-UA"/>
+        </w:rPr>
+        <w:t xml:space="preserve">, </w:t>
+      </w:r>
+      <w:proofErr w:type="spellStart"/>
+      <w:r>
+        <w:rPr>
+          <w:lang w:val="uk-UA"/>
+        </w:rPr>
+        <w:t>password</w:t>
+      </w:r>
+      <w:proofErr w:type="spellEnd"/>
+      <w:r>
+        <w:rPr>
+          <w:lang w:val="uk-UA"/>
+        </w:rPr>
+        <w:t>:</w:t>
+      </w:r>
+      <w:r>
+        <w:rPr>
+          <w:noProof/>
+          <w:lang w:val="uk-UA"/>
+          <w14:ligatures w14:val="standardContextual"/>
+        </w:rPr>
+        <w:t xml:space="preserve"> </w:t>
+      </w:r>
+      <w:r>
+        <w:rPr>
+          <w:noProof/>
+          <w:lang w:val="uk-UA"/>
+          <w14:ligatures w14:val="standardContextual"/>
+        </w:rPr>
+        <w:drawing>
+          <wp:inline distT="0" distB="0" distL="0" distR="0" wp14:anchorId="5D3A98AC" wp14:editId="2BFFF64C">
+            <wp:extent cx="3145809" cy="952021"/>
+            <wp:effectExtent l="0" t="0" r="0" b="635"/>
+            <wp:docPr id="800966707" name="Рисунок 1"/>
+            <wp:cNvGraphicFramePr>
+              <a:graphicFrameLocks xmlns:a="http://schemas.openxmlformats.org/drawingml/2006/main" noChangeAspect="1"/>
+            </wp:cNvGraphicFramePr>
+            <a:graphic xmlns:a="http://schemas.openxmlformats.org/drawingml/2006/main">
+              <a:graphicData uri="http://schemas.openxmlformats.org/drawingml/2006/picture">
+                <pic:pic xmlns:pic="http://schemas.openxmlformats.org/drawingml/2006/picture">
+                  <pic:nvPicPr>
+                    <pic:cNvPr id="800966707" name=""/>
+                    <pic:cNvPicPr/>
+                  </pic:nvPicPr>
+                  <pic:blipFill>
+                    <a:blip r:embed="rId9"/>
+                    <a:stretch>
+                      <a:fillRect/>
+                    </a:stretch>
+                  </pic:blipFill>
+                  <pic:spPr>
+                    <a:xfrm>
+                      <a:off x="0" y="0"/>
+                      <a:ext cx="3159475" cy="956157"/>
+                    </a:xfrm>
+                    <a:prstGeom prst="rect">
+                      <a:avLst/>
+                    </a:prstGeom>
+                  </pic:spPr>
+                </pic:pic>
+              </a:graphicData>
+            </a:graphic>
+          </wp:inline>
+        </w:drawing>
+      </w:r>
+    </w:p>
+    <w:p>
+      <w:pPr>
+        <w:spacing w:after="0" w:line="360" w:lineRule="auto"/>
+        <w:ind w:firstLine="709"/>
+        <w:jc w:val="both"/>
+        <w:rPr>
+          <w:noProof/>
+          <w14:ligatures w14:val="standardContextual"/>
+        </w:rPr>
+      </w:pPr>
+      <w:r>
+        <w:rPr>
+          <w:noProof/>
+          <w:lang w:val="uk-UA"/>
+          <w14:ligatures w14:val="standardContextual"/>
+        </w:rPr>
+        <w:t>Відповідь сервера: аксес і рефреш токени(рефреш токен автоматично записуєтсья в кукі), та часткова модель створеного юзера.</w:t>
+      </w:r>
+    </w:p>
+    <w:p>
+      <w:pPr>
+        <w:spacing w:after="0" w:line="360" w:lineRule="auto"/>
+        <w:ind w:firstLine="709"/>
+        <w:jc w:val="both"/>
+        <w:rPr>
+          <w:noProof/>
+          <w:lang w:val="en-US"/>
+          <w14:ligatures w14:val="standardContextual"/>
+        </w:rPr>
+      </w:pPr>
+      <w:r>
+        <w:rPr>
+          <w:noProof/>
+          <w:lang w:val="en-US"/>
+          <w14:ligatures w14:val="standardContextual"/>
+        </w:rPr>
+        <w:drawing>
+          <wp:inline distT="0" distB="0" distL="0" distR="0" wp14:anchorId="15988619" wp14:editId="175D214F">
+            <wp:extent cx="4120517" cy="1501254"/>
+            <wp:effectExtent l="0" t="0" r="0" b="3810"/>
+            <wp:docPr id="1983135190" name="Рисунок 1"/>
+            <wp:cNvGraphicFramePr>
+              <a:graphicFrameLocks xmlns:a="http://schemas.openxmlformats.org/drawingml/2006/main" noChangeAspect="1"/>
+            </wp:cNvGraphicFramePr>
+            <a:graphic xmlns:a="http://schemas.openxmlformats.org/drawingml/2006/main">
+              <a:graphicData uri="http://schemas.openxmlformats.org/drawingml/2006/picture">
+                <pic:pic xmlns:pic="http://schemas.openxmlformats.org/drawingml/2006/picture">
+                  <pic:nvPicPr>
+                    <pic:cNvPr id="1983135190" name=""/>
+                    <pic:cNvPicPr/>
+                  </pic:nvPicPr>
+                  <pic:blipFill>
+                    <a:blip r:embed="rId10"/>
+                    <a:stretch>
+                      <a:fillRect/>
+                    </a:stretch>
+                  </pic:blipFill>
+                  <pic:spPr>
+                    <a:xfrm>
+                      <a:off x="0" y="0"/>
+                      <a:ext cx="4152004" cy="1512726"/>
+                    </a:xfrm>
+                    <a:prstGeom prst="rect">
+                      <a:avLst/>
+                    </a:prstGeom>
+                  </pic:spPr>
+                </pic:pic>
+              </a:graphicData>
+            </a:graphic>
+          </wp:inline>
+        </w:drawing>
+      </w:r>
+    </w:p>
+    <w:p>
+      <w:pPr>
+        <w:spacing w:after="0" w:line="360" w:lineRule="auto"/>
+        <w:ind w:firstLine="709"/>
+        <w:jc w:val="both"/>
+        <w:rPr>
+          <w:lang w:val="en-US"/>
+        </w:rPr>
+      </w:pPr>
+      <w:r>
+        <w:rPr>
+          <w:lang w:val="uk-UA"/>
+        </w:rPr>
+        <w:t xml:space="preserve">3. </w:t>
+      </w:r>
+      <w:r>
+        <w:rPr>
+          <w:lang w:val="en-US"/>
+        </w:rPr>
+        <w:t>POST</w:t>
+      </w:r>
+      <w:r>
+        <w:rPr>
+          <w:lang w:val="en-US"/>
+        </w:rPr>
+        <w:t xml:space="preserve"> </w:t>
+      </w:r>
+      <w:hyperlink r:id="rId11" w:history="1">
+        <w:r>
+          <w:rPr>
+            <w:rStyle w:val="a3"/>
+            <w:lang w:val="en-US"/>
+          </w:rPr>
+          <w:t>http</w:t>
+        </w:r>
+        <w:r>
+          <w:rPr>
+            <w:rStyle w:val="a3"/>
+            <w:lang w:val="en-US"/>
+          </w:rPr>
+          <w:t>://</w:t>
+        </w:r>
+        <w:r>
+          <w:rPr>
+            <w:rStyle w:val="a3"/>
+            <w:lang w:val="en-US"/>
+          </w:rPr>
+          <w:t>localhost</w:t>
+        </w:r>
+        <w:r>
+          <w:rPr>
+            <w:rStyle w:val="a3"/>
+            <w:lang w:val="en-US"/>
+          </w:rPr>
+          <w:t>:5000/</w:t>
+        </w:r>
+        <w:r>
+          <w:rPr>
+            <w:rStyle w:val="a3"/>
+            <w:lang w:val="en-US"/>
+          </w:rPr>
+          <w:t>api</w:t>
+        </w:r>
+        <w:r>
+          <w:rPr>
+            <w:rStyle w:val="a3"/>
+            <w:lang w:val="en-US"/>
+          </w:rPr>
+          <w:t>/</w:t>
+        </w:r>
+        <w:r>
+          <w:rPr>
+            <w:rStyle w:val="a3"/>
+            <w:lang w:val="en-US"/>
+          </w:rPr>
+          <w:t>logout</w:t>
+        </w:r>
+      </w:hyperlink>
+      <w:r>
+        <w:rPr>
+          <w:lang w:val="en-US"/>
+        </w:rPr>
+        <w:t xml:space="preserve"> – </w:t>
+      </w:r>
+      <w:r>
+        <w:rPr>
+          <w:lang w:val="uk-UA"/>
+        </w:rPr>
+        <w:t>вихід з акаунта.</w:t>
+      </w:r>
+      <w:r>
+        <w:rPr>
+          <w:lang w:val="en-US"/>
+        </w:rPr>
+        <w:t xml:space="preserve"> </w:t>
+      </w:r>
+    </w:p>
+    <w:p>
+      <w:pPr>
+        <w:spacing w:after="0" w:line="360" w:lineRule="auto"/>
+        <w:ind w:firstLine="709"/>
+        <w:jc w:val="both"/>
+        <w:rPr>
+          <w:lang w:val="uk-UA"/>
+        </w:rPr>
+      </w:pPr>
+      <w:r>
+        <w:rPr>
+          <w:lang w:val="uk-UA"/>
+        </w:rPr>
+        <w:t xml:space="preserve">Тіло запиту пусте, в </w:t>
+      </w:r>
+      <w:proofErr w:type="spellStart"/>
+      <w:r>
+        <w:rPr>
+          <w:lang w:val="uk-UA"/>
+        </w:rPr>
+        <w:t>кукі</w:t>
+      </w:r>
+      <w:proofErr w:type="spellEnd"/>
+      <w:r>
+        <w:rPr>
+          <w:lang w:val="uk-UA"/>
+        </w:rPr>
+        <w:t xml:space="preserve"> має знаходитись </w:t>
+      </w:r>
+      <w:proofErr w:type="spellStart"/>
+      <w:r>
+        <w:rPr>
+          <w:lang w:val="uk-UA"/>
+        </w:rPr>
+        <w:t>рефреш</w:t>
+      </w:r>
+      <w:proofErr w:type="spellEnd"/>
+      <w:r>
+        <w:rPr>
+          <w:lang w:val="uk-UA"/>
+        </w:rPr>
+        <w:t xml:space="preserve">-токен. </w:t>
+      </w:r>
+    </w:p>
+    <w:p>
+      <w:pPr>
+        <w:spacing w:after="0" w:line="360" w:lineRule="auto"/>
+        <w:ind w:firstLine="709"/>
+        <w:jc w:val="both"/>
+        <w:rPr>
+          <w:lang w:val="uk-UA"/>
+        </w:rPr>
+      </w:pPr>
+      <w:r>
+        <w:rPr>
+          <w:lang w:val="uk-UA"/>
+        </w:rPr>
+        <w:t>Відповідь – системні дані про успішне видалення</w:t>
+      </w:r>
+    </w:p>
+    <w:p>
+      <w:pPr>
+        <w:spacing w:after="0" w:line="360" w:lineRule="auto"/>
+        <w:ind w:firstLine="709"/>
+        <w:jc w:val="both"/>
+        <w:rPr>
+          <w:lang w:val="en-US"/>
+        </w:rPr>
+      </w:pPr>
+      <w:r>
+        <w:rPr>
+          <w:noProof/>
+          <w:lang w:val="uk-UA"/>
+        </w:rPr>
+        <w:drawing>
+          <wp:inline distT="0" distB="0" distL="0" distR="0" wp14:anchorId="6AD39E53" wp14:editId="536DD30F">
+            <wp:extent cx="2772162" cy="1171739"/>
+            <wp:effectExtent l="0" t="0" r="0" b="9525"/>
+            <wp:docPr id="1955409288" name="Рисунок 1"/>
+            <wp:cNvGraphicFramePr>
+              <a:graphicFrameLocks xmlns:a="http://schemas.openxmlformats.org/drawingml/2006/main" noChangeAspect="1"/>
+            </wp:cNvGraphicFramePr>
+            <a:graphic xmlns:a="http://schemas.openxmlformats.org/drawingml/2006/main">
+              <a:graphicData uri="http://schemas.openxmlformats.org/drawingml/2006/picture">
+                <pic:pic xmlns:pic="http://schemas.openxmlformats.org/drawingml/2006/picture">
+                  <pic:nvPicPr>
+                    <pic:cNvPr id="1955409288" name=""/>
+                    <pic:cNvPicPr/>
+                  </pic:nvPicPr>
+                  <pic:blipFill>
+                    <a:blip r:embed="rId12"/>
+                    <a:stretch>
+                      <a:fillRect/>
+                    </a:stretch>
+                  </pic:blipFill>
+                  <pic:spPr>
+                    <a:xfrm>
+                      <a:off x="0" y="0"/>
+                      <a:ext cx="2772162" cy="1171739"/>
+                    </a:xfrm>
+                    <a:prstGeom prst="rect">
+                      <a:avLst/>
+                    </a:prstGeom>
+                  </pic:spPr>
+                </pic:pic>
+              </a:graphicData>
+            </a:graphic>
+          </wp:inline>
+        </w:drawing>
+      </w:r>
+    </w:p>
+    <w:p>
+      <w:pPr>
+        <w:spacing w:after="0" w:line="360" w:lineRule="auto"/>
+        <w:ind w:firstLine="709"/>
+        <w:jc w:val="both"/>
+        <w:rPr>
+          <w:lang w:val="uk-UA"/>
+        </w:rPr>
+      </w:pPr>
+      <w:r>
+        <w:t xml:space="preserve">4. </w:t>
+      </w:r>
+      <w:r>
+        <w:rPr>
+          <w:lang w:val="en-US"/>
+        </w:rPr>
+        <w:t>GET</w:t>
+      </w:r>
+      <w:r>
+        <w:t xml:space="preserve">  </w:t>
+      </w:r>
+      <w:hyperlink r:id="rId13" w:history="1">
+        <w:r>
+          <w:rPr>
+            <w:rStyle w:val="a3"/>
+            <w:lang w:val="en-US"/>
+          </w:rPr>
+          <w:t>http</w:t>
+        </w:r>
+        <w:r>
+          <w:rPr>
+            <w:rStyle w:val="a3"/>
+          </w:rPr>
+          <w:t>://</w:t>
+        </w:r>
+        <w:r>
+          <w:rPr>
+            <w:rStyle w:val="a3"/>
+            <w:lang w:val="en-US"/>
+          </w:rPr>
+          <w:t>localhost</w:t>
+        </w:r>
+        <w:r>
+          <w:rPr>
+            <w:rStyle w:val="a3"/>
+          </w:rPr>
+          <w:t>:5000/</w:t>
+        </w:r>
+        <w:proofErr w:type="spellStart"/>
+        <w:r>
+          <w:rPr>
+            <w:rStyle w:val="a3"/>
+            <w:lang w:val="en-US"/>
+          </w:rPr>
+          <w:t>api</w:t>
+        </w:r>
+        <w:proofErr w:type="spellEnd"/>
+        <w:r>
+          <w:rPr>
+            <w:rStyle w:val="a3"/>
+          </w:rPr>
+          <w:t>//</w:t>
+        </w:r>
+        <w:r>
+          <w:rPr>
+            <w:rStyle w:val="a3"/>
+            <w:lang w:val="en-US"/>
+          </w:rPr>
+          <w:t>activate</w:t>
+        </w:r>
+        <w:r>
+          <w:rPr>
+            <w:rStyle w:val="a3"/>
+          </w:rPr>
+          <w:t>/:</w:t>
+        </w:r>
+        <w:r>
+          <w:rPr>
+            <w:rStyle w:val="a3"/>
+            <w:lang w:val="en-US"/>
+          </w:rPr>
+          <w:t>link</w:t>
+        </w:r>
+      </w:hyperlink>
+      <w:r>
+        <w:t xml:space="preserve"> – </w:t>
+      </w:r>
+      <w:r>
+        <w:rPr>
+          <w:lang w:val="uk-UA"/>
+        </w:rPr>
+        <w:t>підтвердження пошти, поки що поперек пизди народжене</w:t>
+      </w:r>
+    </w:p>
+    <w:p>
+      <w:pPr>
+        <w:spacing w:after="0" w:line="360" w:lineRule="auto"/>
+        <w:ind w:firstLine="709"/>
+        <w:jc w:val="both"/>
+        <w:rPr>
+          <w:lang w:val="uk-UA"/>
+        </w:rPr>
+      </w:pPr>
+      <w:r>
+        <w:t>5</w:t>
+      </w:r>
+      <w:r>
+        <w:rPr>
+          <w:lang w:val="uk-UA"/>
+        </w:rPr>
+        <w:t xml:space="preserve">. </w:t>
+      </w:r>
+      <w:r>
+        <w:rPr>
+          <w:lang w:val="en-US"/>
+        </w:rPr>
+        <w:t>GET</w:t>
+      </w:r>
+      <w:r>
+        <w:t xml:space="preserve"> </w:t>
+      </w:r>
+      <w:hyperlink r:id="rId14" w:history="1">
+        <w:r>
+          <w:rPr>
+            <w:rStyle w:val="a3"/>
+            <w:lang w:val="en-US"/>
+          </w:rPr>
+          <w:t>http</w:t>
+        </w:r>
+        <w:r>
+          <w:rPr>
+            <w:rStyle w:val="a3"/>
+          </w:rPr>
+          <w:t>://</w:t>
+        </w:r>
+        <w:r>
+          <w:rPr>
+            <w:rStyle w:val="a3"/>
+            <w:lang w:val="en-US"/>
+          </w:rPr>
+          <w:t>localhost</w:t>
+        </w:r>
+        <w:r>
+          <w:rPr>
+            <w:rStyle w:val="a3"/>
+          </w:rPr>
+          <w:t>:5000/</w:t>
+        </w:r>
+        <w:proofErr w:type="spellStart"/>
+        <w:r>
+          <w:rPr>
+            <w:rStyle w:val="a3"/>
+            <w:lang w:val="en-US"/>
+          </w:rPr>
+          <w:t>api</w:t>
+        </w:r>
+        <w:proofErr w:type="spellEnd"/>
+        <w:r>
+          <w:rPr>
+            <w:rStyle w:val="a3"/>
+          </w:rPr>
+          <w:t>/</w:t>
+        </w:r>
+        <w:r>
+          <w:rPr>
+            <w:rStyle w:val="a3"/>
+            <w:lang w:val="en-US"/>
+          </w:rPr>
+          <w:t>refresh</w:t>
+        </w:r>
+      </w:hyperlink>
+      <w:r>
+        <w:t xml:space="preserve"> – </w:t>
+      </w:r>
+      <w:r>
+        <w:rPr>
+          <w:lang w:val="uk-UA"/>
+        </w:rPr>
+        <w:t xml:space="preserve">оновлення </w:t>
+      </w:r>
+      <w:proofErr w:type="spellStart"/>
+      <w:r>
+        <w:rPr>
+          <w:lang w:val="uk-UA"/>
+        </w:rPr>
+        <w:t>аксес</w:t>
+      </w:r>
+      <w:proofErr w:type="spellEnd"/>
+      <w:r>
+        <w:rPr>
+          <w:lang w:val="uk-UA"/>
+        </w:rPr>
+        <w:t xml:space="preserve"> токена. </w:t>
+      </w:r>
+    </w:p>
+    <w:p>
+      <w:pPr>
+        <w:spacing w:after="0" w:line="360" w:lineRule="auto"/>
+        <w:ind w:firstLine="709"/>
+        <w:jc w:val="both"/>
+        <w:rPr>
+          <w:lang w:val="uk-UA"/>
+        </w:rPr>
+      </w:pPr>
+      <w:r>
+        <w:rPr>
+          <w:lang w:val="uk-UA"/>
+        </w:rPr>
+        <w:t xml:space="preserve">Тіло запиту пусте, в </w:t>
+      </w:r>
+      <w:proofErr w:type="spellStart"/>
+      <w:r>
+        <w:rPr>
+          <w:lang w:val="uk-UA"/>
+        </w:rPr>
+        <w:t>кукі</w:t>
+      </w:r>
+      <w:proofErr w:type="spellEnd"/>
+      <w:r>
+        <w:rPr>
+          <w:lang w:val="uk-UA"/>
+        </w:rPr>
+        <w:t xml:space="preserve"> має знаходитись </w:t>
+      </w:r>
+      <w:proofErr w:type="spellStart"/>
+      <w:r>
+        <w:rPr>
+          <w:lang w:val="uk-UA"/>
+        </w:rPr>
+        <w:t>рефреш</w:t>
+      </w:r>
+      <w:proofErr w:type="spellEnd"/>
+      <w:r>
+        <w:rPr>
+          <w:lang w:val="uk-UA"/>
+        </w:rPr>
+        <w:t xml:space="preserve">-токен. </w:t>
+      </w:r>
+    </w:p>
+    <w:p>
+      <w:pPr>
+        <w:spacing w:after="0" w:line="360" w:lineRule="auto"/>
+        <w:ind w:firstLine="709"/>
+        <w:jc w:val="both"/>
+        <w:rPr>
+          <w:noProof/>
+          <w14:ligatures w14:val="standardContextual"/>
+        </w:rPr>
+      </w:pPr>
+      <w:r>
+        <w:rPr>
+          <w:noProof/>
+          <w:lang w:val="uk-UA"/>
+          <w14:ligatures w14:val="standardContextual"/>
+        </w:rPr>
+        <w:t>Відповідь сервера: аксес і рефреш токени(рефреш токен автоматично записуєтсья в кукі), та часткова модель створеного юзера.</w:t>
+      </w:r>
+    </w:p>
+    <w:p>
+      <w:pPr>
+        <w:spacing w:after="0" w:line="360" w:lineRule="auto"/>
+        <w:ind w:firstLine="709"/>
+        <w:jc w:val="both"/>
+        <w:rPr>
+          <w:lang w:val="en-US"/>
+        </w:rPr>
+      </w:pPr>
+      <w:r>
+        <w:rPr>
+          <w:noProof/>
+        </w:rPr>
+        <w:lastRenderedPageBreak/>
+        <w:drawing>
+          <wp:inline distT="0" distB="0" distL="0" distR="0" wp14:anchorId="3746B87F" wp14:editId="2F20B602">
+            <wp:extent cx="4975989" cy="1821976"/>
+            <wp:effectExtent l="0" t="0" r="0" b="6985"/>
+            <wp:docPr id="629515503" name="Рисунок 1"/>
+            <wp:cNvGraphicFramePr>
+              <a:graphicFrameLocks xmlns:a="http://schemas.openxmlformats.org/drawingml/2006/main" noChangeAspect="1"/>
+            </wp:cNvGraphicFramePr>
+            <a:graphic xmlns:a="http://schemas.openxmlformats.org/drawingml/2006/main">
+              <a:graphicData uri="http://schemas.openxmlformats.org/drawingml/2006/picture">
+                <pic:pic xmlns:pic="http://schemas.openxmlformats.org/drawingml/2006/picture">
+                  <pic:nvPicPr>
+                    <pic:cNvPr id="629515503" name=""/>
+                    <pic:cNvPicPr/>
+                  </pic:nvPicPr>
+                  <pic:blipFill>
+                    <a:blip r:embed="rId15"/>
+                    <a:stretch>
+                      <a:fillRect/>
+                    </a:stretch>
+                  </pic:blipFill>
+                  <pic:spPr>
+                    <a:xfrm>
+                      <a:off x="0" y="0"/>
+                      <a:ext cx="4981982" cy="1824170"/>
+                    </a:xfrm>
+                    <a:prstGeom prst="rect">
+                      <a:avLst/>
+                    </a:prstGeom>
+                  </pic:spPr>
+                </pic:pic>
+              </a:graphicData>
+            </a:graphic>
+          </wp:inline>
+        </w:drawing>
+      </w:r>
+    </w:p>
+    <w:p>
+      <w:pPr>
+        <w:spacing w:after="0" w:line="360" w:lineRule="auto"/>
+        <w:ind w:firstLine="709"/>
+        <w:jc w:val="both"/>
+        <w:rPr>
+          <w:lang w:val="uk-UA"/>
         </w:rPr>
       </w:pPr>
     </w:p>
@@ -170,6 +1224,7 @@
       </w:pPr>
       <w:r>
         <w:rPr>
+          <w:noProof/>
           <w:lang w:val="uk-UA"/>
         </w:rPr>
         <w:drawing>
@@ -188,7 +1243,7 @@
                     <pic:cNvPicPr/>
                   </pic:nvPicPr>
                   <pic:blipFill>
-                    <a:blip r:embed="rId5"/>
+                    <a:blip r:embed="rId16"/>
                     <a:stretch>
                       <a:fillRect/>
                     </a:stretch>
@@ -431,6 +1486,7 @@
       </w:pPr>
       <w:r>
         <w:rPr>
+          <w:noProof/>
           <w:lang w:val="uk-UA"/>
         </w:rPr>
         <w:drawing>
@@ -449,7 +1505,7 @@
                     <pic:cNvPicPr/>
                   </pic:nvPicPr>
                   <pic:blipFill>
-                    <a:blip r:embed="rId6"/>
+                    <a:blip r:embed="rId17"/>
                     <a:stretch>
                       <a:fillRect/>
                     </a:stretch>
@@ -475,9 +1531,6 @@
         <w:spacing w:after="0" w:line="360" w:lineRule="auto"/>
         <w:ind w:firstLine="709"/>
         <w:jc w:val="both"/>
-        <w:rPr>
-          <w:lang w:val="en-US"/>
-        </w:rPr>
       </w:pPr>
       <w:r>
         <w:rPr>
@@ -545,9 +1598,6 @@
         <w:t>GET</w:t>
       </w:r>
       <w:r>
-        <w:rPr>
-          <w:lang w:val="en-US"/>
-        </w:rPr>
         <w:t xml:space="preserve"> /</w:t>
       </w:r>
       <w:proofErr w:type="spellStart"/>
@@ -559,9 +1609,6 @@
       </w:r>
       <w:proofErr w:type="spellEnd"/>
       <w:r>
-        <w:rPr>
-          <w:lang w:val="en-US"/>
-        </w:rPr>
         <w:t>/</w:t>
       </w:r>
       <w:r>
@@ -691,14 +1738,23 @@
         <w:t xml:space="preserve">    </w:t>
       </w:r>
       <w:r>
+        <w:rPr>
+          <w:lang w:val="en-US"/>
+        </w:rPr>
         <w:t>"</w:t>
       </w:r>
       <w:proofErr w:type="spellStart"/>
       <w:r>
+        <w:rPr>
+          <w:lang w:val="en-US"/>
+        </w:rPr>
         <w:t>sortDirection</w:t>
       </w:r>
       <w:proofErr w:type="spellEnd"/>
       <w:r>
+        <w:rPr>
+          <w:lang w:val="en-US"/>
+        </w:rPr>
         <w:t>": 1</w:t>
       </w:r>
     </w:p>
@@ -713,6 +1769,7 @@
       </w:pPr>
       <w:r>
         <w:rPr>
+          <w:noProof/>
           <w:lang w:val="uk-UA"/>
         </w:rPr>
         <w:lastRenderedPageBreak/>
@@ -732,7 +1789,7 @@
                     <pic:cNvPicPr/>
                   </pic:nvPicPr>
                   <pic:blipFill>
-                    <a:blip r:embed="rId7"/>
+                    <a:blip r:embed="rId18"/>
                     <a:stretch>
                       <a:fillRect/>
                     </a:stretch>
@@ -933,11 +1990,12 @@
         <w:ind w:firstLine="709"/>
         <w:jc w:val="both"/>
         <w:rPr>
-          <w:lang w:val="en-US"/>
-        </w:rPr>
-      </w:pPr>
-      <w:r>
-        <w:rPr>
+          <w:lang w:val="uk-UA"/>
+        </w:rPr>
+      </w:pPr>
+      <w:r>
+        <w:rPr>
+          <w:noProof/>
           <w:lang w:val="uk-UA"/>
         </w:rPr>
         <w:lastRenderedPageBreak/>
@@ -957,7 +2015,7 @@
                     <pic:cNvPicPr/>
                   </pic:nvPicPr>
                   <pic:blipFill>
-                    <a:blip r:embed="rId8"/>
+                    <a:blip r:embed="rId19"/>
                     <a:stretch>
                       <a:fillRect/>
                     </a:stretch>
@@ -987,19 +2045,36 @@
           <w:lang w:val="uk-UA"/>
         </w:rPr>
       </w:pPr>
-      <w:r>
-        <w:rPr>
-          <w:lang w:val="en-US"/>
-        </w:rPr>
-        <w:t xml:space="preserve">POST </w:t>
-      </w:r>
-      <w:hyperlink r:id="rId9" w:history="1">
+    </w:p>
+    <w:p>
+      <w:pPr>
+        <w:spacing w:after="0" w:line="360" w:lineRule="auto"/>
+        <w:ind w:firstLine="709"/>
+        <w:jc w:val="both"/>
+        <w:rPr>
+          <w:lang w:val="en-US"/>
+        </w:rPr>
+      </w:pPr>
+      <w:r>
+        <w:rPr>
+          <w:lang w:val="en-US"/>
+        </w:rPr>
+        <w:t xml:space="preserve">GET </w:t>
+      </w:r>
+      <w:hyperlink r:id="rId20" w:history="1">
         <w:r>
           <w:rPr>
             <w:rStyle w:val="a3"/>
             <w:lang w:val="en-US"/>
           </w:rPr>
-          <w:t>http://localhost:5000/api/component</w:t>
+          <w:t>http://localhost:5000/api/product/</w:t>
+        </w:r>
+        <w:r>
+          <w:rPr>
+            <w:rStyle w:val="a3"/>
+            <w:lang w:val="en-US"/>
+          </w:rPr>
+          <w:t>:id</w:t>
         </w:r>
       </w:hyperlink>
     </w:p>
@@ -1016,6 +2091,146 @@
         <w:rPr>
           <w:lang w:val="uk-UA"/>
         </w:rPr>
+        <w:t>Виводить один товар за запитом</w:t>
+      </w:r>
+    </w:p>
+    <w:p>
+      <w:pPr>
+        <w:spacing w:after="0" w:line="360" w:lineRule="auto"/>
+        <w:ind w:firstLine="709"/>
+        <w:jc w:val="both"/>
+        <w:rPr>
+          <w:lang w:val="en-US"/>
+        </w:rPr>
+      </w:pPr>
+      <w:r>
+        <w:rPr>
+          <w:lang w:val="en-US"/>
+        </w:rPr>
+        <w:drawing>
+          <wp:inline distT="0" distB="0" distL="0" distR="0" wp14:anchorId="378DCF5B" wp14:editId="0BB462E1">
+            <wp:extent cx="4992933" cy="4229100"/>
+            <wp:effectExtent l="0" t="0" r="0" b="0"/>
+            <wp:docPr id="930474155" name="Рисунок 1"/>
+            <wp:cNvGraphicFramePr>
+              <a:graphicFrameLocks xmlns:a="http://schemas.openxmlformats.org/drawingml/2006/main" noChangeAspect="1"/>
+            </wp:cNvGraphicFramePr>
+            <a:graphic xmlns:a="http://schemas.openxmlformats.org/drawingml/2006/main">
+              <a:graphicData uri="http://schemas.openxmlformats.org/drawingml/2006/picture">
+                <pic:pic xmlns:pic="http://schemas.openxmlformats.org/drawingml/2006/picture">
+                  <pic:nvPicPr>
+                    <pic:cNvPr id="930474155" name=""/>
+                    <pic:cNvPicPr/>
+                  </pic:nvPicPr>
+                  <pic:blipFill>
+                    <a:blip r:embed="rId21"/>
+                    <a:stretch>
+                      <a:fillRect/>
+                    </a:stretch>
+                  </pic:blipFill>
+                  <pic:spPr>
+                    <a:xfrm>
+                      <a:off x="0" y="0"/>
+                      <a:ext cx="5002817" cy="4237472"/>
+                    </a:xfrm>
+                    <a:prstGeom prst="rect">
+                      <a:avLst/>
+                    </a:prstGeom>
+                  </pic:spPr>
+                </pic:pic>
+              </a:graphicData>
+            </a:graphic>
+          </wp:inline>
+        </w:drawing>
+      </w:r>
+    </w:p>
+    <w:p>
+      <w:pPr>
+        <w:spacing w:after="0" w:line="360" w:lineRule="auto"/>
+        <w:ind w:firstLine="709"/>
+        <w:jc w:val="both"/>
+        <w:rPr>
+          <w:lang w:val="uk-UA"/>
+        </w:rPr>
+      </w:pPr>
+      <w:r>
+        <w:rPr>
+          <w:lang w:val="en-US"/>
+        </w:rPr>
+        <w:lastRenderedPageBreak/>
+        <w:t>POST</w:t>
+      </w:r>
+      <w:r>
+        <w:rPr>
+          <w:lang w:val="en-US"/>
+        </w:rPr>
+        <w:t xml:space="preserve"> </w:t>
+      </w:r>
+      <w:hyperlink r:id="rId22" w:history="1">
+        <w:r>
+          <w:rPr>
+            <w:rStyle w:val="a3"/>
+            <w:lang w:val="en-US"/>
+          </w:rPr>
+          <w:t>http</w:t>
+        </w:r>
+        <w:r>
+          <w:rPr>
+            <w:rStyle w:val="a3"/>
+            <w:lang w:val="en-US"/>
+          </w:rPr>
+          <w:t>://</w:t>
+        </w:r>
+        <w:r>
+          <w:rPr>
+            <w:rStyle w:val="a3"/>
+            <w:lang w:val="en-US"/>
+          </w:rPr>
+          <w:t>localhost</w:t>
+        </w:r>
+        <w:r>
+          <w:rPr>
+            <w:rStyle w:val="a3"/>
+            <w:lang w:val="en-US"/>
+          </w:rPr>
+          <w:t>:5000/</w:t>
+        </w:r>
+        <w:r>
+          <w:rPr>
+            <w:rStyle w:val="a3"/>
+            <w:lang w:val="en-US"/>
+          </w:rPr>
+          <w:t>api</w:t>
+        </w:r>
+        <w:r>
+          <w:rPr>
+            <w:rStyle w:val="a3"/>
+            <w:lang w:val="en-US"/>
+          </w:rPr>
+          <w:t>/</w:t>
+        </w:r>
+        <w:r>
+          <w:rPr>
+            <w:rStyle w:val="a3"/>
+            <w:lang w:val="en-US"/>
+          </w:rPr>
+          <w:t>component</w:t>
+        </w:r>
+      </w:hyperlink>
+    </w:p>
+    <w:p>
+      <w:pPr>
+        <w:spacing w:after="0" w:line="360" w:lineRule="auto"/>
+        <w:ind w:firstLine="709"/>
+        <w:jc w:val="both"/>
+        <w:rPr>
+          <w:lang w:val="uk-UA"/>
+        </w:rPr>
+      </w:pPr>
+      <w:r>
+        <w:rPr>
+          <w:lang w:val="uk-UA"/>
+        </w:rPr>
         <w:t xml:space="preserve">Вставка нового компоненту. Приймає </w:t>
       </w:r>
       <w:r>
@@ -1070,6 +2285,7 @@
       </w:pPr>
       <w:r>
         <w:rPr>
+          <w:noProof/>
           <w:lang w:val="uk-UA"/>
         </w:rPr>
         <w:drawing>
@@ -1088,7 +2304,7 @@
                     <pic:cNvPicPr/>
                   </pic:nvPicPr>
                   <pic:blipFill>
-                    <a:blip r:embed="rId10"/>
+                    <a:blip r:embed="rId23"/>
                     <a:stretch>
                       <a:fillRect/>
                     </a:stretch>
@@ -1505,8 +2721,10 @@
       </w:pPr>
       <w:r>
         <w:rPr>
-          <w:lang w:val="uk-UA"/>
-        </w:rPr>
+          <w:noProof/>
+          <w:lang w:val="uk-UA"/>
+        </w:rPr>
+        <w:lastRenderedPageBreak/>
         <w:drawing>
           <wp:inline distT="0" distB="0" distL="0" distR="0" wp14:anchorId="47F33E22" wp14:editId="27BF1D14">
             <wp:extent cx="4780013" cy="1400175"/>
@@ -1523,7 +2741,7 @@
                     <pic:cNvPicPr/>
                   </pic:nvPicPr>
                   <pic:blipFill>
-                    <a:blip r:embed="rId11"/>
+                    <a:blip r:embed="rId24"/>
                     <a:stretch>
                       <a:fillRect/>
                     </a:stretch>
@@ -1554,6 +2772,7 @@
       </w:pPr>
       <w:r>
         <w:rPr>
+          <w:noProof/>
           <w:lang w:val="uk-UA"/>
         </w:rPr>
         <w:drawing>
@@ -1572,7 +2791,7 @@
                     <pic:cNvPicPr/>
                   </pic:nvPicPr>
                   <pic:blipFill>
-                    <a:blip r:embed="rId12"/>
+                    <a:blip r:embed="rId25"/>
                     <a:stretch>
                       <a:fillRect/>
                     </a:stretch>
@@ -1622,7 +2841,7 @@
                     <pic:cNvPicPr/>
                   </pic:nvPicPr>
                   <pic:blipFill>
-                    <a:blip r:embed="rId13"/>
+                    <a:blip r:embed="rId26"/>
                     <a:stretch>
                       <a:fillRect/>
                     </a:stretch>
@@ -1656,7 +2875,6 @@
           <w:noProof/>
           <w:lang w:val="uk-UA"/>
         </w:rPr>
-        <w:lastRenderedPageBreak/>
         <w:drawing>
           <wp:inline distT="0" distB="0" distL="0" distR="0" wp14:anchorId="58ABF011" wp14:editId="24643E19">
             <wp:extent cx="4861560" cy="1516953"/>
@@ -1673,7 +2891,7 @@
                     <pic:cNvPicPr/>
                   </pic:nvPicPr>
                   <pic:blipFill>
-                    <a:blip r:embed="rId14"/>
+                    <a:blip r:embed="rId27"/>
                     <a:stretch>
                       <a:fillRect/>
                     </a:stretch>

</xml_diff>

<commit_message>
limit and skip in request
</commit_message>
<xml_diff>
--- a/docx.docx
+++ b/docx.docx
@@ -129,42 +129,36 @@
         </w:rPr>
         <w:t xml:space="preserve">Тіло запиту приймає поля </w:t>
       </w:r>
-      <w:proofErr w:type="spellStart"/>
       <w:r>
         <w:rPr>
           <w:lang w:val="uk-UA"/>
         </w:rPr>
         <w:t>email</w:t>
       </w:r>
-      <w:proofErr w:type="spellEnd"/>
       <w:r>
         <w:rPr>
           <w:lang w:val="uk-UA"/>
         </w:rPr>
         <w:t xml:space="preserve">, </w:t>
       </w:r>
-      <w:proofErr w:type="spellStart"/>
       <w:r>
         <w:rPr>
           <w:lang w:val="uk-UA"/>
         </w:rPr>
         <w:t>password</w:t>
       </w:r>
-      <w:proofErr w:type="spellEnd"/>
       <w:r>
         <w:rPr>
           <w:lang w:val="uk-UA"/>
         </w:rPr>
         <w:t xml:space="preserve">, </w:t>
       </w:r>
-      <w:proofErr w:type="spellStart"/>
       <w:r>
         <w:rPr>
           <w:lang w:val="uk-UA"/>
         </w:rPr>
         <w:t>nickName</w:t>
       </w:r>
-      <w:proofErr w:type="spellEnd"/>
       <w:r>
         <w:rPr>
           <w:lang w:val="uk-UA"/>
@@ -240,14 +234,12 @@
         </w:rPr>
         <w:t xml:space="preserve">поле </w:t>
       </w:r>
-      <w:proofErr w:type="spellStart"/>
       <w:r>
         <w:rPr>
           <w:lang w:val="uk-UA"/>
         </w:rPr>
         <w:t>nickName</w:t>
       </w:r>
-      <w:proofErr w:type="spellEnd"/>
       <w:r>
         <w:rPr>
           <w:noProof/>
@@ -382,7 +374,6 @@
           </w:rPr>
           <w:t>:5000/</w:t>
         </w:r>
-        <w:proofErr w:type="spellStart"/>
         <w:r>
           <w:rPr>
             <w:rStyle w:val="a3"/>
@@ -390,7 +381,6 @@
           </w:rPr>
           <w:t>api</w:t>
         </w:r>
-        <w:proofErr w:type="spellEnd"/>
         <w:r>
           <w:rPr>
             <w:rStyle w:val="a3"/>
@@ -435,28 +425,24 @@
         </w:rPr>
         <w:t xml:space="preserve">Тіло запиту включає поля </w:t>
       </w:r>
-      <w:proofErr w:type="spellStart"/>
       <w:r>
         <w:rPr>
           <w:lang w:val="uk-UA"/>
         </w:rPr>
         <w:t>email</w:t>
       </w:r>
-      <w:proofErr w:type="spellEnd"/>
       <w:r>
         <w:rPr>
           <w:lang w:val="uk-UA"/>
         </w:rPr>
         <w:t xml:space="preserve">, </w:t>
       </w:r>
-      <w:proofErr w:type="spellStart"/>
       <w:r>
         <w:rPr>
           <w:lang w:val="uk-UA"/>
         </w:rPr>
         <w:t>password</w:t>
       </w:r>
-      <w:proofErr w:type="spellEnd"/>
       <w:r>
         <w:rPr>
           <w:lang w:val="uk-UA"/>
@@ -698,35 +684,7 @@
         <w:rPr>
           <w:lang w:val="uk-UA"/>
         </w:rPr>
-        <w:t xml:space="preserve">Тіло запиту пусте, в </w:t>
-      </w:r>
-      <w:proofErr w:type="spellStart"/>
-      <w:r>
-        <w:rPr>
-          <w:lang w:val="uk-UA"/>
-        </w:rPr>
-        <w:t>кукі</w:t>
-      </w:r>
-      <w:proofErr w:type="spellEnd"/>
-      <w:r>
-        <w:rPr>
-          <w:lang w:val="uk-UA"/>
-        </w:rPr>
-        <w:t xml:space="preserve"> має знаходитись </w:t>
-      </w:r>
-      <w:proofErr w:type="spellStart"/>
-      <w:r>
-        <w:rPr>
-          <w:lang w:val="uk-UA"/>
-        </w:rPr>
-        <w:t>рефреш</w:t>
-      </w:r>
-      <w:proofErr w:type="spellEnd"/>
-      <w:r>
-        <w:rPr>
-          <w:lang w:val="uk-UA"/>
-        </w:rPr>
-        <w:t xml:space="preserve">-токен. </w:t>
+        <w:t xml:space="preserve">Тіло запиту пусте, в кукі має знаходитись рефреш-токен. </w:t>
       </w:r>
     </w:p>
     <w:p>
@@ -844,7 +802,6 @@
           </w:rPr>
           <w:t>:5000/</w:t>
         </w:r>
-        <w:proofErr w:type="spellStart"/>
         <w:r>
           <w:rPr>
             <w:rStyle w:val="a3"/>
@@ -852,7 +809,6 @@
           </w:rPr>
           <w:t>api</w:t>
         </w:r>
-        <w:proofErr w:type="spellEnd"/>
         <w:r>
           <w:rPr>
             <w:rStyle w:val="a3"/>
@@ -944,7 +900,6 @@
           </w:rPr>
           <w:t>:5000/</w:t>
         </w:r>
-        <w:proofErr w:type="spellStart"/>
         <w:r>
           <w:rPr>
             <w:rStyle w:val="a3"/>
@@ -952,7 +907,6 @@
           </w:rPr>
           <w:t>api</w:t>
         </w:r>
-        <w:proofErr w:type="spellEnd"/>
         <w:r>
           <w:rPr>
             <w:rStyle w:val="a3"/>
@@ -974,65 +928,23 @@
         <w:rPr>
           <w:lang w:val="uk-UA"/>
         </w:rPr>
-        <w:t xml:space="preserve">оновлення </w:t>
-      </w:r>
-      <w:proofErr w:type="spellStart"/>
-      <w:r>
-        <w:rPr>
-          <w:lang w:val="uk-UA"/>
-        </w:rPr>
-        <w:t>аксес</w:t>
-      </w:r>
-      <w:proofErr w:type="spellEnd"/>
-      <w:r>
-        <w:rPr>
-          <w:lang w:val="uk-UA"/>
-        </w:rPr>
-        <w:t xml:space="preserve"> токена. </w:t>
-      </w:r>
-    </w:p>
-    <w:p>
-      <w:pPr>
-        <w:spacing w:after="0" w:line="360" w:lineRule="auto"/>
-        <w:ind w:firstLine="709"/>
-        <w:jc w:val="both"/>
-        <w:rPr>
-          <w:lang w:val="uk-UA"/>
-        </w:rPr>
-      </w:pPr>
-      <w:r>
-        <w:rPr>
-          <w:lang w:val="uk-UA"/>
-        </w:rPr>
-        <w:t xml:space="preserve">Тіло запиту пусте, в </w:t>
-      </w:r>
-      <w:proofErr w:type="spellStart"/>
-      <w:r>
-        <w:rPr>
-          <w:lang w:val="uk-UA"/>
-        </w:rPr>
-        <w:t>кукі</w:t>
-      </w:r>
-      <w:proofErr w:type="spellEnd"/>
-      <w:r>
-        <w:rPr>
-          <w:lang w:val="uk-UA"/>
-        </w:rPr>
-        <w:t xml:space="preserve"> має знаходитись </w:t>
-      </w:r>
-      <w:proofErr w:type="spellStart"/>
-      <w:r>
-        <w:rPr>
-          <w:lang w:val="uk-UA"/>
-        </w:rPr>
-        <w:t>рефреш</w:t>
-      </w:r>
-      <w:proofErr w:type="spellEnd"/>
-      <w:r>
-        <w:rPr>
-          <w:lang w:val="uk-UA"/>
-        </w:rPr>
-        <w:t xml:space="preserve">-токен. </w:t>
+        <w:t xml:space="preserve">оновлення аксес токена. </w:t>
+      </w:r>
+    </w:p>
+    <w:p>
+      <w:pPr>
+        <w:spacing w:after="0" w:line="360" w:lineRule="auto"/>
+        <w:ind w:firstLine="709"/>
+        <w:jc w:val="both"/>
+        <w:rPr>
+          <w:lang w:val="uk-UA"/>
+        </w:rPr>
+      </w:pPr>
+      <w:r>
+        <w:rPr>
+          <w:lang w:val="uk-UA"/>
+        </w:rPr>
+        <w:t xml:space="preserve">Тіло запиту пусте, в кукі має знаходитись рефреш-токен. </w:t>
       </w:r>
     </w:p>
     <w:p>
@@ -1131,6 +1043,95 @@
         </w:rPr>
         <w:t xml:space="preserve"> *Query*</w:t>
       </w:r>
+      <w:r>
+        <w:rPr>
+          <w:lang w:val="en-US"/>
+        </w:rPr>
+        <w:t xml:space="preserve"> </w:t>
+      </w:r>
+    </w:p>
+    <w:p>
+      <w:pPr>
+        <w:spacing w:after="0" w:line="360" w:lineRule="auto"/>
+        <w:ind w:firstLine="709"/>
+        <w:jc w:val="both"/>
+        <w:rPr>
+          <w:lang w:val="uk-UA"/>
+        </w:rPr>
+      </w:pPr>
+      <w:r>
+        <w:rPr>
+          <w:lang w:val="en-US"/>
+        </w:rPr>
+        <w:t>Query</w:t>
+      </w:r>
+      <w:r>
+        <w:t xml:space="preserve"> </w:t>
+      </w:r>
+      <w:r>
+        <w:rPr>
+          <w:lang w:val="uk-UA"/>
+        </w:rPr>
+        <w:t xml:space="preserve">на фото + </w:t>
+      </w:r>
+      <w:r>
+        <w:rPr>
+          <w:lang w:val="en-US"/>
+        </w:rPr>
+        <w:t>limit</w:t>
+      </w:r>
+      <w:r>
+        <w:t>(</w:t>
+      </w:r>
+      <w:r>
+        <w:rPr>
+          <w:lang w:val="uk-UA"/>
+        </w:rPr>
+        <w:t>кількість елементів що треба повернути</w:t>
+      </w:r>
+      <w:r>
+        <w:t>)</w:t>
+      </w:r>
+      <w:r>
+        <w:rPr>
+          <w:lang w:val="uk-UA"/>
+        </w:rPr>
+        <w:t xml:space="preserve"> </w:t>
+      </w:r>
+    </w:p>
+    <w:p>
+      <w:pPr>
+        <w:spacing w:after="0" w:line="360" w:lineRule="auto"/>
+        <w:ind w:firstLine="709"/>
+        <w:jc w:val="both"/>
+        <w:rPr>
+          <w:lang w:val="en-US"/>
+        </w:rPr>
+      </w:pPr>
+      <w:r>
+        <w:rPr>
+          <w:lang w:val="uk-UA"/>
+        </w:rPr>
+        <w:t xml:space="preserve">+ </w:t>
+      </w:r>
+      <w:r>
+        <w:rPr>
+          <w:lang w:val="en-US"/>
+        </w:rPr>
+        <w:t>skip (</w:t>
+      </w:r>
+      <w:r>
+        <w:rPr>
+          <w:lang w:val="uk-UA"/>
+        </w:rPr>
+        <w:t>скільки елементів пропустити</w:t>
+      </w:r>
+      <w:r>
+        <w:rPr>
+          <w:lang w:val="en-US"/>
+        </w:rPr>
+        <w:t>)</w:t>
+      </w:r>
     </w:p>
     <w:p>
       <w:pPr>
@@ -1164,9 +1165,9 @@
         </w:rPr>
         <w:lastRenderedPageBreak/>
         <w:drawing>
-          <wp:inline distT="0" distB="0" distL="0" distR="0" wp14:anchorId="0D7964F8" wp14:editId="0523328C">
-            <wp:extent cx="5744377" cy="7668695"/>
-            <wp:effectExtent l="0" t="0" r="8890" b="8890"/>
+          <wp:inline distT="0" distB="0" distL="0" distR="0" wp14:anchorId="0D7964F8" wp14:editId="614C0AEF">
+            <wp:extent cx="5495925" cy="7337014"/>
+            <wp:effectExtent l="0" t="0" r="0" b="0"/>
             <wp:docPr id="154319684" name="Рисунок 1"/>
             <wp:cNvGraphicFramePr>
               <a:graphicFrameLocks xmlns:a="http://schemas.openxmlformats.org/drawingml/2006/main" noChangeAspect="1"/>
@@ -1187,7 +1188,7 @@
                   <pic:spPr>
                     <a:xfrm>
                       <a:off x="0" y="0"/>
-                      <a:ext cx="5744377" cy="7668695"/>
+                      <a:ext cx="5496641" cy="7337970"/>
                     </a:xfrm>
                     <a:prstGeom prst="rect">
                       <a:avLst/>
@@ -1213,52 +1214,103 @@
         <w:rPr>
           <w:lang w:val="en-US"/>
         </w:rPr>
-        <w:t xml:space="preserve">GET </w:t>
-      </w:r>
-      <w:hyperlink r:id="rId17" w:history="1">
-        <w:r>
-          <w:rPr>
-            <w:rStyle w:val="a3"/>
-            <w:lang w:val="en-US"/>
-          </w:rPr>
-          <w:t>http://localhost:5000/api/product/:id</w:t>
-        </w:r>
-      </w:hyperlink>
-    </w:p>
-    <w:p>
-      <w:pPr>
-        <w:spacing w:after="0" w:line="360" w:lineRule="auto"/>
-        <w:ind w:firstLine="709"/>
-        <w:jc w:val="both"/>
-        <w:rPr>
-          <w:lang w:val="uk-UA"/>
-        </w:rPr>
-      </w:pPr>
-      <w:r>
-        <w:rPr>
-          <w:lang w:val="uk-UA"/>
-        </w:rPr>
-        <w:t>Виводить один товар за запитом</w:t>
-      </w:r>
-    </w:p>
-    <w:p>
-      <w:pPr>
-        <w:spacing w:after="0" w:line="360" w:lineRule="auto"/>
-        <w:ind w:firstLine="709"/>
-        <w:jc w:val="both"/>
-        <w:rPr>
-          <w:lang w:val="en-US"/>
-        </w:rPr>
-      </w:pPr>
-      <w:r>
-        <w:rPr>
-          <w:lang w:val="en-US"/>
-        </w:rPr>
         <w:lastRenderedPageBreak/>
         <w:drawing>
-          <wp:inline distT="0" distB="0" distL="0" distR="0" wp14:anchorId="4277EAB4" wp14:editId="0D73DAC7">
-            <wp:extent cx="5572903" cy="5382376"/>
-            <wp:effectExtent l="0" t="0" r="8890" b="8890"/>
+          <wp:inline distT="0" distB="0" distL="0" distR="0" wp14:anchorId="4AA35C49" wp14:editId="335D9C52">
+            <wp:extent cx="3771900" cy="4441684"/>
+            <wp:effectExtent l="0" t="0" r="0" b="0"/>
+            <wp:docPr id="1308924525" name="Рисунок 1"/>
+            <wp:cNvGraphicFramePr>
+              <a:graphicFrameLocks xmlns:a="http://schemas.openxmlformats.org/drawingml/2006/main" noChangeAspect="1"/>
+            </wp:cNvGraphicFramePr>
+            <a:graphic xmlns:a="http://schemas.openxmlformats.org/drawingml/2006/main">
+              <a:graphicData uri="http://schemas.openxmlformats.org/drawingml/2006/picture">
+                <pic:pic xmlns:pic="http://schemas.openxmlformats.org/drawingml/2006/picture">
+                  <pic:nvPicPr>
+                    <pic:cNvPr id="1308924525" name=""/>
+                    <pic:cNvPicPr/>
+                  </pic:nvPicPr>
+                  <pic:blipFill>
+                    <a:blip r:embed="rId17"/>
+                    <a:stretch>
+                      <a:fillRect/>
+                    </a:stretch>
+                  </pic:blipFill>
+                  <pic:spPr>
+                    <a:xfrm>
+                      <a:off x="0" y="0"/>
+                      <a:ext cx="3786093" cy="4458398"/>
+                    </a:xfrm>
+                    <a:prstGeom prst="rect">
+                      <a:avLst/>
+                    </a:prstGeom>
+                  </pic:spPr>
+                </pic:pic>
+              </a:graphicData>
+            </a:graphic>
+          </wp:inline>
+        </w:drawing>
+      </w:r>
+    </w:p>
+    <w:p>
+      <w:pPr>
+        <w:spacing w:after="0" w:line="360" w:lineRule="auto"/>
+        <w:ind w:firstLine="709"/>
+        <w:jc w:val="both"/>
+        <w:rPr>
+          <w:lang w:val="en-US"/>
+        </w:rPr>
+      </w:pPr>
+      <w:r>
+        <w:rPr>
+          <w:lang w:val="en-US"/>
+        </w:rPr>
+        <w:t xml:space="preserve">GET </w:t>
+      </w:r>
+      <w:hyperlink r:id="rId18" w:history="1">
+        <w:r>
+          <w:rPr>
+            <w:rStyle w:val="a3"/>
+            <w:lang w:val="en-US"/>
+          </w:rPr>
+          <w:t>http://localhost:5000/api/product/:id</w:t>
+        </w:r>
+      </w:hyperlink>
+    </w:p>
+    <w:p>
+      <w:pPr>
+        <w:spacing w:after="0" w:line="360" w:lineRule="auto"/>
+        <w:ind w:firstLine="709"/>
+        <w:jc w:val="both"/>
+        <w:rPr>
+          <w:lang w:val="uk-UA"/>
+        </w:rPr>
+      </w:pPr>
+      <w:r>
+        <w:rPr>
+          <w:lang w:val="uk-UA"/>
+        </w:rPr>
+        <w:t>Виводить один товар за запитом</w:t>
+      </w:r>
+    </w:p>
+    <w:p>
+      <w:pPr>
+        <w:spacing w:after="0" w:line="360" w:lineRule="auto"/>
+        <w:ind w:firstLine="709"/>
+        <w:jc w:val="both"/>
+        <w:rPr>
+          <w:lang w:val="en-US"/>
+        </w:rPr>
+      </w:pPr>
+      <w:r>
+        <w:rPr>
+          <w:noProof/>
+          <w:lang w:val="en-US"/>
+        </w:rPr>
+        <w:drawing>
+          <wp:inline distT="0" distB="0" distL="0" distR="0" wp14:anchorId="4277EAB4" wp14:editId="0C8D3677">
+            <wp:extent cx="4211145" cy="4067175"/>
+            <wp:effectExtent l="0" t="0" r="0" b="0"/>
             <wp:docPr id="210837549" name="Рисунок 1"/>
             <wp:cNvGraphicFramePr>
               <a:graphicFrameLocks xmlns:a="http://schemas.openxmlformats.org/drawingml/2006/main" noChangeAspect="1"/>
@@ -1271,7 +1323,7 @@
                     <pic:cNvPicPr/>
                   </pic:nvPicPr>
                   <pic:blipFill>
-                    <a:blip r:embed="rId18"/>
+                    <a:blip r:embed="rId19"/>
                     <a:stretch>
                       <a:fillRect/>
                     </a:stretch>
@@ -1279,7 +1331,7 @@
                   <pic:spPr>
                     <a:xfrm>
                       <a:off x="0" y="0"/>
-                      <a:ext cx="5572903" cy="5382376"/>
+                      <a:ext cx="4215755" cy="4071627"/>
                     </a:xfrm>
                     <a:prstGeom prst="rect">
                       <a:avLst/>
@@ -1305,12 +1357,13 @@
         <w:rPr>
           <w:lang w:val="en-US"/>
         </w:rPr>
+        <w:lastRenderedPageBreak/>
         <w:t>POST</w:t>
       </w:r>
       <w:r>
         <w:t xml:space="preserve"> </w:t>
       </w:r>
-      <w:hyperlink r:id="rId19" w:history="1">
+      <w:hyperlink r:id="rId20" w:history="1">
         <w:r>
           <w:rPr>
             <w:rStyle w:val="a3"/>
@@ -1337,7 +1390,6 @@
           </w:rPr>
           <w:t>:5000/</w:t>
         </w:r>
-        <w:proofErr w:type="spellStart"/>
         <w:r>
           <w:rPr>
             <w:rStyle w:val="a3"/>
@@ -1345,7 +1397,6 @@
           </w:rPr>
           <w:t>api</w:t>
         </w:r>
-        <w:proofErr w:type="spellEnd"/>
         <w:r>
           <w:rPr>
             <w:rStyle w:val="a3"/>
@@ -1388,50 +1439,33 @@
         </w:rPr>
         <w:t xml:space="preserve">, що реалізує інтерфейс </w:t>
       </w:r>
-      <w:proofErr w:type="spellStart"/>
       <w:r>
         <w:rPr>
           <w:lang w:val="en-US"/>
         </w:rPr>
         <w:t>IComponent</w:t>
       </w:r>
-      <w:proofErr w:type="spellEnd"/>
-      <w:r>
-        <w:rPr>
-          <w:lang w:val="uk-UA"/>
-        </w:rPr>
-        <w:t xml:space="preserve"> </w:t>
-      </w:r>
-      <w:proofErr w:type="spellStart"/>
-      <w:r>
-        <w:rPr>
-          <w:lang w:val="uk-UA"/>
-        </w:rPr>
-        <w:t>див.рис</w:t>
-      </w:r>
-      <w:proofErr w:type="spellEnd"/>
-      <w:r>
-        <w:rPr>
-          <w:lang w:val="uk-UA"/>
-        </w:rPr>
-        <w:t>. та повертає створений об’єкт в базі даних</w:t>
-      </w:r>
-    </w:p>
-    <w:p>
-      <w:pPr>
-        <w:spacing w:after="0" w:line="360" w:lineRule="auto"/>
-        <w:ind w:firstLine="709"/>
-        <w:jc w:val="both"/>
-        <w:rPr>
-          <w:lang w:val="uk-UA"/>
-        </w:rPr>
-      </w:pPr>
-      <w:r>
-        <w:rPr>
-          <w:noProof/>
-          <w:lang w:val="uk-UA"/>
-        </w:rPr>
-        <w:lastRenderedPageBreak/>
+      <w:r>
+        <w:rPr>
+          <w:lang w:val="uk-UA"/>
+        </w:rPr>
+        <w:t xml:space="preserve"> див.рис. та повертає створений об’єкт в базі даних</w:t>
+      </w:r>
+    </w:p>
+    <w:p>
+      <w:pPr>
+        <w:spacing w:after="0" w:line="360" w:lineRule="auto"/>
+        <w:ind w:firstLine="709"/>
+        <w:jc w:val="both"/>
+        <w:rPr>
+          <w:lang w:val="uk-UA"/>
+        </w:rPr>
+      </w:pPr>
+      <w:r>
+        <w:rPr>
+          <w:noProof/>
+          <w:lang w:val="uk-UA"/>
+        </w:rPr>
         <w:drawing>
           <wp:inline distT="0" distB="0" distL="0" distR="0" wp14:anchorId="1347FDDB" wp14:editId="3D5B205F">
             <wp:extent cx="4800600" cy="4274557"/>
@@ -1448,7 +1482,7 @@
                     <pic:cNvPicPr/>
                   </pic:nvPicPr>
                   <pic:blipFill>
-                    <a:blip r:embed="rId20"/>
+                    <a:blip r:embed="rId21"/>
                     <a:stretch>
                       <a:fillRect/>
                     </a:stretch>
@@ -1536,14 +1570,12 @@
         </w:rPr>
         <w:t>.</w:t>
       </w:r>
-      <w:proofErr w:type="spellStart"/>
       <w:r>
         <w:rPr>
           <w:lang w:val="en-US"/>
         </w:rPr>
         <w:t>sortValue</w:t>
       </w:r>
-      <w:proofErr w:type="spellEnd"/>
       <w:r>
         <w:rPr>
           <w:lang w:val="uk-UA"/>
@@ -1574,14 +1606,12 @@
         </w:rPr>
         <w:t xml:space="preserve"> </w:t>
       </w:r>
-      <w:proofErr w:type="spellStart"/>
       <w:r>
         <w:rPr>
           <w:lang w:val="en-US"/>
         </w:rPr>
         <w:t>req.body.sortDirection</w:t>
       </w:r>
-      <w:proofErr w:type="spellEnd"/>
       <w:r>
         <w:rPr>
           <w:lang w:val="uk-UA"/>
@@ -1640,14 +1670,12 @@
         </w:rPr>
         <w:t>.</w:t>
       </w:r>
-      <w:proofErr w:type="spellStart"/>
       <w:r>
         <w:rPr>
           <w:lang w:val="en-US"/>
         </w:rPr>
         <w:t>sortValue</w:t>
       </w:r>
-      <w:proofErr w:type="spellEnd"/>
       <w:r>
         <w:rPr>
           <w:lang w:val="uk-UA"/>
@@ -1676,43 +1704,107 @@
         <w:rPr>
           <w:lang w:val="en-US"/>
         </w:rPr>
+        <w:t xml:space="preserve"> req.body.sortDirection</w:t>
+      </w:r>
+      <w:r>
+        <w:rPr>
+          <w:lang w:val="uk-UA"/>
+        </w:rPr>
+        <w:t xml:space="preserve"> =</w:t>
+      </w:r>
+      <w:r>
+        <w:rPr>
+          <w:lang w:val="en-US"/>
+        </w:rPr>
+        <w:t xml:space="preserve"> 1</w:t>
+      </w:r>
+    </w:p>
+    <w:p>
+      <w:pPr>
+        <w:spacing w:after="0" w:line="360" w:lineRule="auto"/>
+        <w:ind w:firstLine="709"/>
+        <w:jc w:val="both"/>
+        <w:rPr>
+          <w:lang w:val="en-US"/>
+        </w:rPr>
+      </w:pPr>
+      <w:r>
+        <w:rPr>
+          <w:lang w:val="uk-UA"/>
+        </w:rPr>
+        <w:t>Спочатку найвигідніші</w:t>
+      </w:r>
+      <w:r>
+        <w:rPr>
+          <w:lang w:val="uk-UA"/>
+        </w:rPr>
         <w:t xml:space="preserve"> </w:t>
       </w:r>
-      <w:proofErr w:type="spellStart"/>
-      <w:r>
-        <w:rPr>
-          <w:lang w:val="en-US"/>
-        </w:rPr>
-        <w:t>req.body.sortDirection</w:t>
-      </w:r>
-      <w:proofErr w:type="spellEnd"/>
-      <w:r>
-        <w:rPr>
-          <w:lang w:val="uk-UA"/>
-        </w:rPr>
-        <w:t xml:space="preserve"> =</w:t>
-      </w:r>
-      <w:r>
-        <w:rPr>
-          <w:lang w:val="en-US"/>
-        </w:rPr>
-        <w:t xml:space="preserve"> 1</w:t>
-      </w:r>
-    </w:p>
-    <w:p>
-      <w:pPr>
-        <w:spacing w:after="0" w:line="360" w:lineRule="auto"/>
-        <w:ind w:firstLine="709"/>
-        <w:jc w:val="both"/>
-        <w:rPr>
-          <w:lang w:val="en-US"/>
-        </w:rPr>
-      </w:pPr>
-      <w:r>
-        <w:rPr>
-          <w:lang w:val="uk-UA"/>
-        </w:rPr>
-        <w:t>Спочатку найвигідніші</w:t>
+      <w:r>
+        <w:rPr>
+          <w:lang w:val="en-US"/>
+        </w:rPr>
+        <w:t>req</w:t>
+      </w:r>
+      <w:r>
+        <w:rPr>
+          <w:lang w:val="uk-UA"/>
+        </w:rPr>
+        <w:t>.</w:t>
+      </w:r>
+      <w:r>
+        <w:rPr>
+          <w:lang w:val="en-US"/>
+        </w:rPr>
+        <w:t>body</w:t>
+      </w:r>
+      <w:r>
+        <w:rPr>
+          <w:lang w:val="uk-UA"/>
+        </w:rPr>
+        <w:t>.</w:t>
+      </w:r>
+      <w:r>
+        <w:rPr>
+          <w:lang w:val="en-US"/>
+        </w:rPr>
+        <w:t>sortValue</w:t>
+      </w:r>
+      <w:r>
+        <w:rPr>
+          <w:lang w:val="uk-UA"/>
+        </w:rPr>
+        <w:t xml:space="preserve"> = </w:t>
+      </w:r>
+      <w:r>
+        <w:rPr>
+          <w:lang w:val="uk-UA"/>
+        </w:rPr>
+        <w:t>“</w:t>
+      </w:r>
+      <w:r>
+        <w:rPr>
+          <w:lang w:val="en-US"/>
+        </w:rPr>
+        <w:t>is</w:t>
+      </w:r>
+      <w:r>
+        <w:rPr>
+          <w:lang w:val="uk-UA"/>
+        </w:rPr>
+        <w:t>_</w:t>
+      </w:r>
+      <w:r>
+        <w:rPr>
+          <w:lang w:val="en-US"/>
+        </w:rPr>
+        <w:t>hot</w:t>
+      </w:r>
+      <w:r>
+        <w:rPr>
+          <w:lang w:val="uk-UA"/>
+        </w:rPr>
+        <w:t>”</w:t>
       </w:r>
       <w:r>
         <w:rPr>
@@ -1724,84 +1816,8 @@
         <w:rPr>
           <w:lang w:val="en-US"/>
         </w:rPr>
-        <w:t>req</w:t>
-      </w:r>
-      <w:r>
-        <w:rPr>
-          <w:lang w:val="uk-UA"/>
-        </w:rPr>
-        <w:t>.</w:t>
-      </w:r>
-      <w:r>
-        <w:rPr>
-          <w:lang w:val="en-US"/>
-        </w:rPr>
-        <w:t>body</w:t>
-      </w:r>
-      <w:r>
-        <w:rPr>
-          <w:lang w:val="uk-UA"/>
-        </w:rPr>
-        <w:t>.</w:t>
-      </w:r>
-      <w:proofErr w:type="spellStart"/>
-      <w:r>
-        <w:rPr>
-          <w:lang w:val="en-US"/>
-        </w:rPr>
-        <w:t>sortValue</w:t>
-      </w:r>
-      <w:proofErr w:type="spellEnd"/>
-      <w:r>
-        <w:rPr>
-          <w:lang w:val="uk-UA"/>
-        </w:rPr>
-        <w:t xml:space="preserve"> = </w:t>
-      </w:r>
-      <w:r>
-        <w:rPr>
-          <w:lang w:val="uk-UA"/>
-        </w:rPr>
-        <w:t>“</w:t>
-      </w:r>
-      <w:r>
-        <w:rPr>
-          <w:lang w:val="en-US"/>
-        </w:rPr>
-        <w:t>is</w:t>
-      </w:r>
-      <w:r>
-        <w:rPr>
-          <w:lang w:val="uk-UA"/>
-        </w:rPr>
-        <w:t>_</w:t>
-      </w:r>
-      <w:r>
-        <w:rPr>
-          <w:lang w:val="en-US"/>
-        </w:rPr>
-        <w:t>hot</w:t>
-      </w:r>
-      <w:r>
-        <w:rPr>
-          <w:lang w:val="uk-UA"/>
-        </w:rPr>
-        <w:t>”</w:t>
-      </w:r>
-      <w:r>
-        <w:rPr>
-          <w:lang w:val="uk-UA"/>
-        </w:rPr>
-        <w:t xml:space="preserve"> </w:t>
-      </w:r>
-      <w:proofErr w:type="spellStart"/>
-      <w:r>
-        <w:rPr>
-          <w:lang w:val="en-US"/>
-        </w:rPr>
         <w:t>sortDirection</w:t>
       </w:r>
-      <w:proofErr w:type="spellEnd"/>
       <w:r>
         <w:rPr>
           <w:lang w:val="uk-UA"/>
@@ -1848,6 +1864,7 @@
         <w:rPr>
           <w:lang w:val="uk-UA"/>
         </w:rPr>
+        <w:lastRenderedPageBreak/>
         <w:t xml:space="preserve"> </w:t>
       </w:r>
       <w:r>
@@ -1871,7 +1888,7 @@
                     <pic:cNvPicPr/>
                   </pic:nvPicPr>
                   <pic:blipFill>
-                    <a:blip r:embed="rId21">
+                    <a:blip r:embed="rId22">
                       <a:extLst>
                         <a:ext uri="{28A0092B-C50C-407E-A947-70E740481C1C}">
                           <a14:useLocalDpi xmlns:a14="http://schemas.microsoft.com/office/drawing/2010/main" val="0"/>
@@ -1912,7 +1929,6 @@
           <w:noProof/>
           <w:lang w:val="uk-UA"/>
         </w:rPr>
-        <w:lastRenderedPageBreak/>
         <w:drawing>
           <wp:inline distT="0" distB="0" distL="0" distR="0" wp14:anchorId="2941717D" wp14:editId="642D39D7">
             <wp:extent cx="4048125" cy="3013769"/>
@@ -1929,7 +1945,7 @@
                     <pic:cNvPicPr/>
                   </pic:nvPicPr>
                   <pic:blipFill>
-                    <a:blip r:embed="rId22"/>
+                    <a:blip r:embed="rId23"/>
                     <a:stretch>
                       <a:fillRect/>
                     </a:stretch>
@@ -1979,7 +1995,7 @@
                     <pic:cNvPicPr/>
                   </pic:nvPicPr>
                   <pic:blipFill>
-                    <a:blip r:embed="rId23"/>
+                    <a:blip r:embed="rId24"/>
                     <a:stretch>
                       <a:fillRect/>
                     </a:stretch>
@@ -2013,6 +2029,7 @@
           <w:noProof/>
           <w:lang w:val="en-US"/>
         </w:rPr>
+        <w:lastRenderedPageBreak/>
         <w:drawing>
           <wp:inline distT="0" distB="0" distL="0" distR="0" wp14:anchorId="0C1D610F" wp14:editId="459ECCCE">
             <wp:extent cx="2848897" cy="3438525"/>
@@ -2029,7 +2046,7 @@
                     <pic:cNvPicPr/>
                   </pic:nvPicPr>
                   <pic:blipFill>
-                    <a:blip r:embed="rId24"/>
+                    <a:blip r:embed="rId25"/>
                     <a:stretch>
                       <a:fillRect/>
                     </a:stretch>
@@ -2078,7 +2095,7 @@
                     <pic:cNvPicPr/>
                   </pic:nvPicPr>
                   <pic:blipFill>
-                    <a:blip r:embed="rId25">
+                    <a:blip r:embed="rId26">
                       <a:extLst>
                         <a:ext uri="{28A0092B-C50C-407E-A947-70E740481C1C}">
                           <a14:useLocalDpi xmlns:a14="http://schemas.microsoft.com/office/drawing/2010/main" val="0"/>
@@ -2126,35 +2143,13 @@
         <w:rPr>
           <w:lang w:val="uk-UA"/>
         </w:rPr>
-        <w:t xml:space="preserve"> </w:t>
-      </w:r>
-      <w:proofErr w:type="spellStart"/>
-      <w:r>
-        <w:rPr>
-          <w:lang w:val="uk-UA"/>
-        </w:rPr>
-        <w:t>емейлу</w:t>
-      </w:r>
-      <w:proofErr w:type="spellEnd"/>
-      <w:r>
-        <w:rPr>
-          <w:lang w:val="uk-UA"/>
-        </w:rPr>
-        <w:t xml:space="preserve"> рудимент, але згодом коли будемо робити фішки для авторизованих користувачів – </w:t>
-      </w:r>
-      <w:proofErr w:type="spellStart"/>
-      <w:r>
-        <w:rPr>
-          <w:lang w:val="uk-UA"/>
-        </w:rPr>
-        <w:t>обов’язвоко</w:t>
-      </w:r>
-      <w:proofErr w:type="spellEnd"/>
-      <w:r>
-        <w:rPr>
-          <w:lang w:val="uk-UA"/>
-        </w:rPr>
-        <w:t xml:space="preserve"> зробимо</w:t>
+        <w:t xml:space="preserve"> емейлу</w:t>
+      </w:r>
+      <w:r>
+        <w:rPr>
+          <w:lang w:val="uk-UA"/>
+        </w:rPr>
+        <w:t xml:space="preserve"> рудимент, але згодом коли будемо робити фішки для авторизованих користувачів – обов’язвоко зробимо</w:t>
       </w:r>
     </w:p>
     <w:p>

</xml_diff>

<commit_message>
redesigned selecting the number of elements in the sample
</commit_message>
<xml_diff>
--- a/docx.docx
+++ b/docx.docx
@@ -1056,7 +1056,7 @@
         <w:ind w:firstLine="709"/>
         <w:jc w:val="both"/>
         <w:rPr>
-          <w:lang w:val="uk-UA"/>
+          <w:lang w:val="en-US"/>
         </w:rPr>
       </w:pPr>
       <w:r>
@@ -1066,31 +1066,22 @@
         <w:t>Query</w:t>
       </w:r>
       <w:r>
+        <w:rPr>
+          <w:lang w:val="en-US"/>
+        </w:rPr>
         <w:t xml:space="preserve"> </w:t>
       </w:r>
       <w:r>
         <w:rPr>
           <w:lang w:val="uk-UA"/>
         </w:rPr>
-        <w:t xml:space="preserve">на фото + </w:t>
-      </w:r>
-      <w:r>
-        <w:rPr>
-          <w:lang w:val="en-US"/>
-        </w:rPr>
-        <w:t>limit</w:t>
-      </w:r>
-      <w:r>
-        <w:t>(</w:t>
-      </w:r>
-      <w:r>
-        <w:rPr>
-          <w:lang w:val="uk-UA"/>
-        </w:rPr>
-        <w:t>кількість елементів що треба повернути</w:t>
-      </w:r>
-      <w:r>
-        <w:t>)</w:t>
+        <w:t>на фото</w:t>
+      </w:r>
+      <w:r>
+        <w:rPr>
+          <w:lang w:val="en-US"/>
+        </w:rPr>
+        <w:t>:</w:t>
       </w:r>
       <w:r>
         <w:rPr>
@@ -1098,55 +1089,69 @@
         </w:rPr>
         <w:t xml:space="preserve"> </w:t>
       </w:r>
-    </w:p>
-    <w:p>
-      <w:pPr>
-        <w:spacing w:after="0" w:line="360" w:lineRule="auto"/>
-        <w:ind w:firstLine="709"/>
-        <w:jc w:val="both"/>
-        <w:rPr>
-          <w:lang w:val="en-US"/>
-        </w:rPr>
-      </w:pPr>
-      <w:r>
-        <w:rPr>
-          <w:lang w:val="uk-UA"/>
-        </w:rPr>
-        <w:t xml:space="preserve">+ </w:t>
-      </w:r>
-      <w:r>
-        <w:rPr>
-          <w:lang w:val="en-US"/>
-        </w:rPr>
-        <w:t>skip (</w:t>
-      </w:r>
-      <w:r>
-        <w:rPr>
-          <w:lang w:val="uk-UA"/>
-        </w:rPr>
-        <w:t>скільки елементів пропустити</w:t>
-      </w:r>
-      <w:r>
-        <w:rPr>
-          <w:lang w:val="en-US"/>
-        </w:rPr>
-        <w:t>)</w:t>
-      </w:r>
-    </w:p>
-    <w:p>
-      <w:pPr>
-        <w:spacing w:after="0" w:line="360" w:lineRule="auto"/>
-        <w:ind w:firstLine="709"/>
-        <w:jc w:val="both"/>
-        <w:rPr>
-          <w:lang w:val="en-US"/>
-        </w:rPr>
-      </w:pPr>
-      <w:r>
-        <w:rPr>
-          <w:lang w:val="en-US"/>
-        </w:rPr>
-        <w:t>Body empty</w:t>
+      <w:r>
+        <w:rPr>
+          <w:lang w:val="en-US"/>
+        </w:rPr>
+        <w:t xml:space="preserve">category, minPrice, maxPrice, type, sortDirection, sortValue, </w:t>
+      </w:r>
+      <w:r>
+        <w:rPr>
+          <w:lang w:val="en-US"/>
+        </w:rPr>
+        <w:t>from</w:t>
+      </w:r>
+      <w:r>
+        <w:rPr>
+          <w:lang w:val="en-US"/>
+        </w:rPr>
+        <w:t>,</w:t>
+      </w:r>
+      <w:r>
+        <w:rPr>
+          <w:lang w:val="en-US"/>
+        </w:rPr>
+        <w:t xml:space="preserve"> </w:t>
+      </w:r>
+      <w:r>
+        <w:rPr>
+          <w:lang w:val="en-US"/>
+        </w:rPr>
+        <w:t>to</w:t>
+      </w:r>
+    </w:p>
+    <w:p>
+      <w:pPr>
+        <w:spacing w:after="0" w:line="360" w:lineRule="auto"/>
+        <w:ind w:firstLine="709"/>
+        <w:jc w:val="both"/>
+        <w:rPr>
+          <w:lang w:val="uk-UA"/>
+        </w:rPr>
+      </w:pPr>
+      <w:r>
+        <w:rPr>
+          <w:lang w:val="en-US"/>
+        </w:rPr>
+        <w:t>*</w:t>
+      </w:r>
+      <w:r>
+        <w:rPr>
+          <w:lang w:val="en-US"/>
+        </w:rPr>
+        <w:t>Body</w:t>
+      </w:r>
+      <w:r>
+        <w:rPr>
+          <w:lang w:val="uk-UA"/>
+        </w:rPr>
+        <w:t xml:space="preserve"> </w:t>
+      </w:r>
+      <w:r>
+        <w:rPr>
+          <w:lang w:val="en-US"/>
+        </w:rPr>
+        <w:t>empty</w:t>
       </w:r>
     </w:p>
     <w:p>
@@ -1165,8 +1170,8 @@
         </w:rPr>
         <w:lastRenderedPageBreak/>
         <w:drawing>
-          <wp:inline distT="0" distB="0" distL="0" distR="0" wp14:anchorId="0D7964F8" wp14:editId="614C0AEF">
-            <wp:extent cx="5495925" cy="7337014"/>
+          <wp:inline distT="0" distB="0" distL="0" distR="0" wp14:anchorId="0D7964F8" wp14:editId="49D3BEB4">
+            <wp:extent cx="4295195" cy="5734050"/>
             <wp:effectExtent l="0" t="0" r="0" b="0"/>
             <wp:docPr id="154319684" name="Рисунок 1"/>
             <wp:cNvGraphicFramePr>
@@ -1188,7 +1193,7 @@
                   <pic:spPr>
                     <a:xfrm>
                       <a:off x="0" y="0"/>
-                      <a:ext cx="5496641" cy="7337970"/>
+                      <a:ext cx="4297898" cy="5737659"/>
                     </a:xfrm>
                     <a:prstGeom prst="rect">
                       <a:avLst/>
@@ -1214,12 +1219,11 @@
         <w:rPr>
           <w:lang w:val="en-US"/>
         </w:rPr>
-        <w:lastRenderedPageBreak/>
         <w:drawing>
-          <wp:inline distT="0" distB="0" distL="0" distR="0" wp14:anchorId="4AA35C49" wp14:editId="335D9C52">
-            <wp:extent cx="3771900" cy="4441684"/>
-            <wp:effectExtent l="0" t="0" r="0" b="0"/>
-            <wp:docPr id="1308924525" name="Рисунок 1"/>
+          <wp:inline distT="0" distB="0" distL="0" distR="0" wp14:anchorId="14C787E0" wp14:editId="0EA1B3D7">
+            <wp:extent cx="3819525" cy="3253169"/>
+            <wp:effectExtent l="0" t="0" r="0" b="4445"/>
+            <wp:docPr id="1810501544" name="Рисунок 1"/>
             <wp:cNvGraphicFramePr>
               <a:graphicFrameLocks xmlns:a="http://schemas.openxmlformats.org/drawingml/2006/main" noChangeAspect="1"/>
             </wp:cNvGraphicFramePr>
@@ -1227,7 +1231,7 @@
               <a:graphicData uri="http://schemas.openxmlformats.org/drawingml/2006/picture">
                 <pic:pic xmlns:pic="http://schemas.openxmlformats.org/drawingml/2006/picture">
                   <pic:nvPicPr>
-                    <pic:cNvPr id="1308924525" name=""/>
+                    <pic:cNvPr id="1810501544" name=""/>
                     <pic:cNvPicPr/>
                   </pic:nvPicPr>
                   <pic:blipFill>
@@ -1239,7 +1243,7 @@
                   <pic:spPr>
                     <a:xfrm>
                       <a:off x="0" y="0"/>
-                      <a:ext cx="3786093" cy="4458398"/>
+                      <a:ext cx="3827089" cy="3259611"/>
                     </a:xfrm>
                     <a:prstGeom prst="rect">
                       <a:avLst/>
@@ -1265,6 +1269,7 @@
         <w:rPr>
           <w:lang w:val="en-US"/>
         </w:rPr>
+        <w:lastRenderedPageBreak/>
         <w:t xml:space="preserve">GET </w:t>
       </w:r>
       <w:hyperlink r:id="rId18" w:history="1">
@@ -1357,115 +1362,115 @@
         <w:rPr>
           <w:lang w:val="en-US"/>
         </w:rPr>
+        <w:t>POST</w:t>
+      </w:r>
+      <w:r>
+        <w:t xml:space="preserve"> </w:t>
+      </w:r>
+      <w:hyperlink r:id="rId20" w:history="1">
+        <w:r>
+          <w:rPr>
+            <w:rStyle w:val="a3"/>
+            <w:lang w:val="en-US"/>
+          </w:rPr>
+          <w:t>http</w:t>
+        </w:r>
+        <w:r>
+          <w:rPr>
+            <w:rStyle w:val="a3"/>
+          </w:rPr>
+          <w:t>://</w:t>
+        </w:r>
+        <w:r>
+          <w:rPr>
+            <w:rStyle w:val="a3"/>
+            <w:lang w:val="en-US"/>
+          </w:rPr>
+          <w:t>localhost</w:t>
+        </w:r>
+        <w:r>
+          <w:rPr>
+            <w:rStyle w:val="a3"/>
+          </w:rPr>
+          <w:t>:5000/</w:t>
+        </w:r>
+        <w:r>
+          <w:rPr>
+            <w:rStyle w:val="a3"/>
+            <w:lang w:val="en-US"/>
+          </w:rPr>
+          <w:t>api</w:t>
+        </w:r>
+        <w:r>
+          <w:rPr>
+            <w:rStyle w:val="a3"/>
+          </w:rPr>
+          <w:t>/</w:t>
+        </w:r>
+        <w:r>
+          <w:rPr>
+            <w:rStyle w:val="a3"/>
+            <w:lang w:val="en-US"/>
+          </w:rPr>
+          <w:t>component</w:t>
+        </w:r>
+      </w:hyperlink>
+    </w:p>
+    <w:p>
+      <w:pPr>
+        <w:spacing w:after="0" w:line="360" w:lineRule="auto"/>
+        <w:ind w:firstLine="709"/>
+        <w:jc w:val="both"/>
+        <w:rPr>
+          <w:lang w:val="uk-UA"/>
+        </w:rPr>
+      </w:pPr>
+      <w:r>
+        <w:rPr>
+          <w:lang w:val="uk-UA"/>
+        </w:rPr>
+        <w:t xml:space="preserve">Вставка нового компоненту. Приймає </w:t>
+      </w:r>
+      <w:r>
+        <w:rPr>
+          <w:lang w:val="en-US"/>
+        </w:rPr>
+        <w:t>body</w:t>
+      </w:r>
+      <w:r>
+        <w:rPr>
+          <w:lang w:val="uk-UA"/>
+        </w:rPr>
+        <w:t xml:space="preserve">, що реалізує інтерфейс </w:t>
+      </w:r>
+      <w:r>
+        <w:rPr>
+          <w:lang w:val="en-US"/>
+        </w:rPr>
+        <w:t>IComponent</w:t>
+      </w:r>
+      <w:r>
+        <w:rPr>
+          <w:lang w:val="uk-UA"/>
+        </w:rPr>
+        <w:t xml:space="preserve"> див.рис. та повертає створений об’єкт в базі даних</w:t>
+      </w:r>
+    </w:p>
+    <w:p>
+      <w:pPr>
+        <w:spacing w:after="0" w:line="360" w:lineRule="auto"/>
+        <w:ind w:firstLine="709"/>
+        <w:jc w:val="both"/>
+        <w:rPr>
+          <w:lang w:val="uk-UA"/>
+        </w:rPr>
+      </w:pPr>
+      <w:r>
+        <w:rPr>
+          <w:noProof/>
+          <w:lang w:val="uk-UA"/>
+        </w:rPr>
         <w:lastRenderedPageBreak/>
-        <w:t>POST</w:t>
-      </w:r>
-      <w:r>
-        <w:t xml:space="preserve"> </w:t>
-      </w:r>
-      <w:hyperlink r:id="rId20" w:history="1">
-        <w:r>
-          <w:rPr>
-            <w:rStyle w:val="a3"/>
-            <w:lang w:val="en-US"/>
-          </w:rPr>
-          <w:t>http</w:t>
-        </w:r>
-        <w:r>
-          <w:rPr>
-            <w:rStyle w:val="a3"/>
-          </w:rPr>
-          <w:t>://</w:t>
-        </w:r>
-        <w:r>
-          <w:rPr>
-            <w:rStyle w:val="a3"/>
-            <w:lang w:val="en-US"/>
-          </w:rPr>
-          <w:t>localhost</w:t>
-        </w:r>
-        <w:r>
-          <w:rPr>
-            <w:rStyle w:val="a3"/>
-          </w:rPr>
-          <w:t>:5000/</w:t>
-        </w:r>
-        <w:r>
-          <w:rPr>
-            <w:rStyle w:val="a3"/>
-            <w:lang w:val="en-US"/>
-          </w:rPr>
-          <w:t>api</w:t>
-        </w:r>
-        <w:r>
-          <w:rPr>
-            <w:rStyle w:val="a3"/>
-          </w:rPr>
-          <w:t>/</w:t>
-        </w:r>
-        <w:r>
-          <w:rPr>
-            <w:rStyle w:val="a3"/>
-            <w:lang w:val="en-US"/>
-          </w:rPr>
-          <w:t>component</w:t>
-        </w:r>
-      </w:hyperlink>
-    </w:p>
-    <w:p>
-      <w:pPr>
-        <w:spacing w:after="0" w:line="360" w:lineRule="auto"/>
-        <w:ind w:firstLine="709"/>
-        <w:jc w:val="both"/>
-        <w:rPr>
-          <w:lang w:val="uk-UA"/>
-        </w:rPr>
-      </w:pPr>
-      <w:r>
-        <w:rPr>
-          <w:lang w:val="uk-UA"/>
-        </w:rPr>
-        <w:t xml:space="preserve">Вставка нового компоненту. Приймає </w:t>
-      </w:r>
-      <w:r>
-        <w:rPr>
-          <w:lang w:val="en-US"/>
-        </w:rPr>
-        <w:t>body</w:t>
-      </w:r>
-      <w:r>
-        <w:rPr>
-          <w:lang w:val="uk-UA"/>
-        </w:rPr>
-        <w:t xml:space="preserve">, що реалізує інтерфейс </w:t>
-      </w:r>
-      <w:r>
-        <w:rPr>
-          <w:lang w:val="en-US"/>
-        </w:rPr>
-        <w:t>IComponent</w:t>
-      </w:r>
-      <w:r>
-        <w:rPr>
-          <w:lang w:val="uk-UA"/>
-        </w:rPr>
-        <w:t xml:space="preserve"> див.рис. та повертає створений об’єкт в базі даних</w:t>
-      </w:r>
-    </w:p>
-    <w:p>
-      <w:pPr>
-        <w:spacing w:after="0" w:line="360" w:lineRule="auto"/>
-        <w:ind w:firstLine="709"/>
-        <w:jc w:val="both"/>
-        <w:rPr>
-          <w:lang w:val="uk-UA"/>
-        </w:rPr>
-      </w:pPr>
-      <w:r>
-        <w:rPr>
-          <w:noProof/>
-          <w:lang w:val="uk-UA"/>
-        </w:rPr>
         <w:drawing>
           <wp:inline distT="0" distB="0" distL="0" distR="0" wp14:anchorId="1347FDDB" wp14:editId="3D5B205F">
             <wp:extent cx="4800600" cy="4274557"/>
@@ -1864,7 +1869,6 @@
         <w:rPr>
           <w:lang w:val="uk-UA"/>
         </w:rPr>
-        <w:lastRenderedPageBreak/>
         <w:t xml:space="preserve"> </w:t>
       </w:r>
       <w:r>
@@ -1929,6 +1933,7 @@
           <w:noProof/>
           <w:lang w:val="uk-UA"/>
         </w:rPr>
+        <w:lastRenderedPageBreak/>
         <w:drawing>
           <wp:inline distT="0" distB="0" distL="0" distR="0" wp14:anchorId="2941717D" wp14:editId="642D39D7">
             <wp:extent cx="4048125" cy="3013769"/>
@@ -2029,7 +2034,6 @@
           <w:noProof/>
           <w:lang w:val="en-US"/>
         </w:rPr>
-        <w:lastRenderedPageBreak/>
         <w:drawing>
           <wp:inline distT="0" distB="0" distL="0" distR="0" wp14:anchorId="0C1D610F" wp14:editId="459ECCCE">
             <wp:extent cx="2848897" cy="3438525"/>

</xml_diff>

<commit_message>
add the count and min-max prices to output
</commit_message>
<xml_diff>
--- a/docx.docx
+++ b/docx.docx
@@ -1217,12 +1217,13 @@
       </w:pPr>
       <w:r>
         <w:rPr>
+          <w:noProof/>
           <w:lang w:val="en-US"/>
         </w:rPr>
         <w:drawing>
-          <wp:inline distT="0" distB="0" distL="0" distR="0" wp14:anchorId="14C787E0" wp14:editId="0EA1B3D7">
-            <wp:extent cx="3819525" cy="3253169"/>
-            <wp:effectExtent l="0" t="0" r="0" b="4445"/>
+          <wp:inline distT="0" distB="0" distL="0" distR="0" wp14:anchorId="14C787E0" wp14:editId="29FFC6BC">
+            <wp:extent cx="3914775" cy="3334296"/>
+            <wp:effectExtent l="0" t="0" r="0" b="0"/>
             <wp:docPr id="1810501544" name="Рисунок 1"/>
             <wp:cNvGraphicFramePr>
               <a:graphicFrameLocks xmlns:a="http://schemas.openxmlformats.org/drawingml/2006/main" noChangeAspect="1"/>
@@ -1243,7 +1244,7 @@
                   <pic:spPr>
                     <a:xfrm>
                       <a:off x="0" y="0"/>
-                      <a:ext cx="3827089" cy="3259611"/>
+                      <a:ext cx="3928657" cy="3346120"/>
                     </a:xfrm>
                     <a:prstGeom prst="rect">
                       <a:avLst/>
@@ -1270,9 +1271,59 @@
           <w:lang w:val="en-US"/>
         </w:rPr>
         <w:lastRenderedPageBreak/>
+        <w:drawing>
+          <wp:inline distT="0" distB="0" distL="0" distR="0" wp14:anchorId="2FA2DBA4" wp14:editId="15D0E56B">
+            <wp:extent cx="4572638" cy="1943371"/>
+            <wp:effectExtent l="0" t="0" r="0" b="0"/>
+            <wp:docPr id="1456779980" name="Рисунок 1"/>
+            <wp:cNvGraphicFramePr>
+              <a:graphicFrameLocks xmlns:a="http://schemas.openxmlformats.org/drawingml/2006/main" noChangeAspect="1"/>
+            </wp:cNvGraphicFramePr>
+            <a:graphic xmlns:a="http://schemas.openxmlformats.org/drawingml/2006/main">
+              <a:graphicData uri="http://schemas.openxmlformats.org/drawingml/2006/picture">
+                <pic:pic xmlns:pic="http://schemas.openxmlformats.org/drawingml/2006/picture">
+                  <pic:nvPicPr>
+                    <pic:cNvPr id="1456779980" name=""/>
+                    <pic:cNvPicPr/>
+                  </pic:nvPicPr>
+                  <pic:blipFill>
+                    <a:blip r:embed="rId18"/>
+                    <a:stretch>
+                      <a:fillRect/>
+                    </a:stretch>
+                  </pic:blipFill>
+                  <pic:spPr>
+                    <a:xfrm>
+                      <a:off x="0" y="0"/>
+                      <a:ext cx="4572638" cy="1943371"/>
+                    </a:xfrm>
+                    <a:prstGeom prst="rect">
+                      <a:avLst/>
+                    </a:prstGeom>
+                  </pic:spPr>
+                </pic:pic>
+              </a:graphicData>
+            </a:graphic>
+          </wp:inline>
+        </w:drawing>
+      </w:r>
+    </w:p>
+    <w:p>
+      <w:pPr>
+        <w:spacing w:after="0" w:line="360" w:lineRule="auto"/>
+        <w:ind w:firstLine="709"/>
+        <w:jc w:val="both"/>
+        <w:rPr>
+          <w:lang w:val="en-US"/>
+        </w:rPr>
+      </w:pPr>
+      <w:r>
+        <w:rPr>
+          <w:lang w:val="en-US"/>
+        </w:rPr>
         <w:t xml:space="preserve">GET </w:t>
       </w:r>
-      <w:hyperlink r:id="rId18" w:history="1">
+      <w:hyperlink r:id="rId19" w:history="1">
         <w:r>
           <w:rPr>
             <w:rStyle w:val="a3"/>
@@ -1328,7 +1379,7 @@
                     <pic:cNvPicPr/>
                   </pic:nvPicPr>
                   <pic:blipFill>
-                    <a:blip r:embed="rId19"/>
+                    <a:blip r:embed="rId20"/>
                     <a:stretch>
                       <a:fillRect/>
                     </a:stretch>
@@ -1367,7 +1418,7 @@
       <w:r>
         <w:t xml:space="preserve"> </w:t>
       </w:r>
-      <w:hyperlink r:id="rId20" w:history="1">
+      <w:hyperlink r:id="rId21" w:history="1">
         <w:r>
           <w:rPr>
             <w:rStyle w:val="a3"/>
@@ -1487,7 +1538,7 @@
                     <pic:cNvPicPr/>
                   </pic:nvPicPr>
                   <pic:blipFill>
-                    <a:blip r:embed="rId21"/>
+                    <a:blip r:embed="rId22"/>
                     <a:stretch>
                       <a:fillRect/>
                     </a:stretch>
@@ -1892,7 +1943,7 @@
                     <pic:cNvPicPr/>
                   </pic:nvPicPr>
                   <pic:blipFill>
-                    <a:blip r:embed="rId22">
+                    <a:blip r:embed="rId23">
                       <a:extLst>
                         <a:ext uri="{28A0092B-C50C-407E-A947-70E740481C1C}">
                           <a14:useLocalDpi xmlns:a14="http://schemas.microsoft.com/office/drawing/2010/main" val="0"/>
@@ -1950,7 +2001,7 @@
                     <pic:cNvPicPr/>
                   </pic:nvPicPr>
                   <pic:blipFill>
-                    <a:blip r:embed="rId23"/>
+                    <a:blip r:embed="rId24"/>
                     <a:stretch>
                       <a:fillRect/>
                     </a:stretch>
@@ -2000,7 +2051,7 @@
                     <pic:cNvPicPr/>
                   </pic:nvPicPr>
                   <pic:blipFill>
-                    <a:blip r:embed="rId24"/>
+                    <a:blip r:embed="rId25"/>
                     <a:stretch>
                       <a:fillRect/>
                     </a:stretch>
@@ -2050,7 +2101,7 @@
                     <pic:cNvPicPr/>
                   </pic:nvPicPr>
                   <pic:blipFill>
-                    <a:blip r:embed="rId25"/>
+                    <a:blip r:embed="rId26"/>
                     <a:stretch>
                       <a:fillRect/>
                     </a:stretch>
@@ -2099,7 +2150,7 @@
                     <pic:cNvPicPr/>
                   </pic:nvPicPr>
                   <pic:blipFill>
-                    <a:blip r:embed="rId26">
+                    <a:blip r:embed="rId27">
                       <a:extLst>
                         <a:ext uri="{28A0092B-C50C-407E-A947-70E740481C1C}">
                           <a14:useLocalDpi xmlns:a14="http://schemas.microsoft.com/office/drawing/2010/main" val="0"/>

</xml_diff>